<commit_message>
stopped at chapter 3 review questions
</commit_message>
<xml_diff>
--- a/Chapter3/notes.docx
+++ b/Chapter3/notes.docx
@@ -93,7 +93,15 @@
         </w:numPr>
       </w:pPr>
       <w:r>
-        <w:t xml:space="preserve">Once a string object is created, it is not allowed to change. It cannot be made larger or small, and you canot change of the characters inside it. </w:t>
+        <w:t xml:space="preserve">Once a string object is created, it is not allowed to change. It cannot be made larger or small, and you </w:t>
+      </w:r>
+      <w:proofErr w:type="spellStart"/>
+      <w:r>
+        <w:t>canot</w:t>
+      </w:r>
+      <w:proofErr w:type="spellEnd"/>
+      <w:r>
+        <w:t xml:space="preserve"> change of the characters inside it. </w:t>
       </w:r>
     </w:p>
     <w:p>
@@ -188,8 +196,18 @@
           <w:numId w:val="1"/>
         </w:numPr>
       </w:pPr>
-      <w:r>
-        <w:t xml:space="preserve">indexOf(): looks at the character in the string and finds the first index that matches the desired value. </w:t>
+      <w:proofErr w:type="spellStart"/>
+      <w:proofErr w:type="gramStart"/>
+      <w:r>
+        <w:t>indexOf</w:t>
+      </w:r>
+      <w:proofErr w:type="spellEnd"/>
+      <w:r>
+        <w:t>(</w:t>
+      </w:r>
+      <w:proofErr w:type="gramEnd"/>
+      <w:r>
+        <w:t xml:space="preserve">): looks at the character in the string and finds the first index that matches the desired value. </w:t>
       </w:r>
     </w:p>
     <w:p>
@@ -200,8 +218,13 @@
           <w:numId w:val="1"/>
         </w:numPr>
       </w:pPr>
-      <w:r>
-        <w:t xml:space="preserve">indexOf can work with an individual character or a whole string as input. </w:t>
+      <w:proofErr w:type="spellStart"/>
+      <w:r>
+        <w:t>indexOf</w:t>
+      </w:r>
+      <w:proofErr w:type="spellEnd"/>
+      <w:r>
+        <w:t xml:space="preserve"> can work with an individual character or a whole string as input. </w:t>
       </w:r>
     </w:p>
     <w:p>
@@ -236,8 +259,13 @@
           <w:numId w:val="1"/>
         </w:numPr>
       </w:pPr>
-      <w:r>
-        <w:t>Substring():</w:t>
+      <w:proofErr w:type="gramStart"/>
+      <w:r>
+        <w:t>Substring(</w:t>
+      </w:r>
+      <w:proofErr w:type="gramEnd"/>
+      <w:r>
+        <w:t>):</w:t>
       </w:r>
     </w:p>
     <w:p>
@@ -297,7 +325,15 @@
         </w:numPr>
       </w:pPr>
       <w:r>
-        <w:t xml:space="preserve">If ending index is out of range it throws an exception </w:t>
+        <w:t xml:space="preserve">If ending index is out of </w:t>
+      </w:r>
+      <w:proofErr w:type="gramStart"/>
+      <w:r>
+        <w:t>range</w:t>
+      </w:r>
+      <w:proofErr w:type="gramEnd"/>
+      <w:r>
+        <w:t xml:space="preserve"> it throws an exception </w:t>
       </w:r>
     </w:p>
     <w:p>
@@ -308,20 +344,64 @@
           <w:numId w:val="1"/>
         </w:numPr>
       </w:pPr>
-      <w:r>
-        <w:t>toLowerCase() and toUpperCase()</w:t>
-      </w:r>
-    </w:p>
-    <w:p>
-      <w:pPr>
-        <w:pStyle w:val="ListParagraph"/>
-        <w:numPr>
-          <w:ilvl w:val="1"/>
-          <w:numId w:val="1"/>
-        </w:numPr>
-      </w:pPr>
-      <w:r>
-        <w:t xml:space="preserve">String string = “animals” System.out.println(string.toLowerCase()) does not change the string object just prints it out </w:t>
+      <w:proofErr w:type="spellStart"/>
+      <w:proofErr w:type="gramStart"/>
+      <w:r>
+        <w:t>toLowerCase</w:t>
+      </w:r>
+      <w:proofErr w:type="spellEnd"/>
+      <w:r>
+        <w:t>(</w:t>
+      </w:r>
+      <w:proofErr w:type="gramEnd"/>
+      <w:r>
+        <w:t xml:space="preserve">) and </w:t>
+      </w:r>
+      <w:proofErr w:type="spellStart"/>
+      <w:r>
+        <w:t>toUpperCase</w:t>
+      </w:r>
+      <w:proofErr w:type="spellEnd"/>
+      <w:r>
+        <w:t>()</w:t>
+      </w:r>
+    </w:p>
+    <w:p>
+      <w:pPr>
+        <w:pStyle w:val="ListParagraph"/>
+        <w:numPr>
+          <w:ilvl w:val="1"/>
+          <w:numId w:val="1"/>
+        </w:numPr>
+      </w:pPr>
+      <w:r>
+        <w:t xml:space="preserve">String </w:t>
+      </w:r>
+      <w:proofErr w:type="spellStart"/>
+      <w:r>
+        <w:t>string</w:t>
+      </w:r>
+      <w:proofErr w:type="spellEnd"/>
+      <w:r>
+        <w:t xml:space="preserve"> = “animals” </w:t>
+      </w:r>
+      <w:proofErr w:type="spellStart"/>
+      <w:r>
+        <w:t>System.out.println</w:t>
+      </w:r>
+      <w:proofErr w:type="spellEnd"/>
+      <w:r>
+        <w:t>(</w:t>
+      </w:r>
+      <w:proofErr w:type="spellStart"/>
+      <w:proofErr w:type="gramStart"/>
+      <w:r>
+        <w:t>string.toLowerCase</w:t>
+      </w:r>
+      <w:proofErr w:type="spellEnd"/>
+      <w:proofErr w:type="gramEnd"/>
+      <w:r>
+        <w:t xml:space="preserve">()) does not change the string object just prints it out </w:t>
       </w:r>
     </w:p>
     <w:p>
@@ -344,20 +424,38 @@
           <w:numId w:val="1"/>
         </w:numPr>
       </w:pPr>
-      <w:r>
-        <w:t>Equals() and equalsIgnoreCase()</w:t>
-      </w:r>
-    </w:p>
-    <w:p>
-      <w:pPr>
-        <w:pStyle w:val="ListParagraph"/>
-        <w:numPr>
-          <w:ilvl w:val="1"/>
-          <w:numId w:val="1"/>
-        </w:numPr>
-      </w:pPr>
-      <w:r>
-        <w:t>This methods checks whether two string objects contain exactly the same characters in the same order</w:t>
+      <w:proofErr w:type="gramStart"/>
+      <w:r>
+        <w:t>Equals(</w:t>
+      </w:r>
+      <w:proofErr w:type="gramEnd"/>
+      <w:r>
+        <w:t xml:space="preserve">) and </w:t>
+      </w:r>
+      <w:proofErr w:type="spellStart"/>
+      <w:r>
+        <w:t>equalsIgnoreCase</w:t>
+      </w:r>
+      <w:proofErr w:type="spellEnd"/>
+      <w:r>
+        <w:t>()</w:t>
+      </w:r>
+    </w:p>
+    <w:p>
+      <w:pPr>
+        <w:pStyle w:val="ListParagraph"/>
+        <w:numPr>
+          <w:ilvl w:val="1"/>
+          <w:numId w:val="1"/>
+        </w:numPr>
+      </w:pPr>
+      <w:proofErr w:type="gramStart"/>
+      <w:r>
+        <w:t>This methods</w:t>
+      </w:r>
+      <w:proofErr w:type="gramEnd"/>
+      <w:r>
+        <w:t xml:space="preserve"> checks whether two string objects contain exactly the same characters in the same order</w:t>
       </w:r>
     </w:p>
     <w:p>
@@ -368,8 +466,26 @@
           <w:numId w:val="1"/>
         </w:numPr>
       </w:pPr>
-      <w:r>
-        <w:t>startsWith() and endsWith()</w:t>
+      <w:proofErr w:type="spellStart"/>
+      <w:proofErr w:type="gramStart"/>
+      <w:r>
+        <w:t>startsWith</w:t>
+      </w:r>
+      <w:proofErr w:type="spellEnd"/>
+      <w:r>
+        <w:t>(</w:t>
+      </w:r>
+      <w:proofErr w:type="gramEnd"/>
+      <w:r>
+        <w:t xml:space="preserve">) and </w:t>
+      </w:r>
+      <w:proofErr w:type="spellStart"/>
+      <w:r>
+        <w:t>endsWith</w:t>
+      </w:r>
+      <w:proofErr w:type="spellEnd"/>
+      <w:r>
+        <w:t>()</w:t>
       </w:r>
     </w:p>
     <w:p>
@@ -392,8 +508,13 @@
           <w:numId w:val="1"/>
         </w:numPr>
       </w:pPr>
-      <w:r>
-        <w:t>Contains(String value)</w:t>
+      <w:proofErr w:type="gramStart"/>
+      <w:r>
+        <w:t>Contains(</w:t>
+      </w:r>
+      <w:proofErr w:type="gramEnd"/>
+      <w:r>
+        <w:t>String value)</w:t>
       </w:r>
     </w:p>
     <w:p>
@@ -416,23 +537,33 @@
           <w:numId w:val="1"/>
         </w:numPr>
       </w:pPr>
-      <w:r>
-        <w:t>Replace()</w:t>
-      </w:r>
-    </w:p>
-    <w:p>
-      <w:pPr>
-        <w:pStyle w:val="ListParagraph"/>
-        <w:numPr>
-          <w:ilvl w:val="1"/>
-          <w:numId w:val="1"/>
-        </w:numPr>
-      </w:pPr>
-      <w:r>
-        <w:t xml:space="preserve">It does a simple search and replace on the string. There is a version that takes char parameters as well as a version that takes CharSequence </w:t>
-      </w:r>
-      <w:r>
-        <w:t>parameters</w:t>
+      <w:proofErr w:type="gramStart"/>
+      <w:r>
+        <w:t>Replace(</w:t>
+      </w:r>
+      <w:proofErr w:type="gramEnd"/>
+      <w:r>
+        <w:t>)</w:t>
+      </w:r>
+    </w:p>
+    <w:p>
+      <w:pPr>
+        <w:pStyle w:val="ListParagraph"/>
+        <w:numPr>
+          <w:ilvl w:val="1"/>
+          <w:numId w:val="1"/>
+        </w:numPr>
+      </w:pPr>
+      <w:r>
+        <w:t xml:space="preserve">It does a simple search and replace on the string. There is a version that takes char parameters as well as a version that takes </w:t>
+      </w:r>
+      <w:proofErr w:type="spellStart"/>
+      <w:r>
+        <w:t>CharSequence</w:t>
+      </w:r>
+      <w:proofErr w:type="spellEnd"/>
+      <w:r>
+        <w:t xml:space="preserve"> parameters</w:t>
       </w:r>
     </w:p>
     <w:p>
@@ -443,8 +574,13 @@
           <w:numId w:val="1"/>
         </w:numPr>
       </w:pPr>
-      <w:r>
-        <w:t>Trim()</w:t>
+      <w:proofErr w:type="gramStart"/>
+      <w:r>
+        <w:t>Trim(</w:t>
+      </w:r>
+      <w:proofErr w:type="gramEnd"/>
+      <w:r>
+        <w:t>)</w:t>
       </w:r>
     </w:p>
     <w:p>
@@ -468,7 +604,31 @@
         </w:numPr>
       </w:pPr>
       <w:r>
-        <w:t>String result = “animal    “.trim().toLowerCase().replace(“a”,”A”);</w:t>
+        <w:t xml:space="preserve">String result = “animal </w:t>
+      </w:r>
+      <w:proofErr w:type="gramStart"/>
+      <w:r>
+        <w:t xml:space="preserve">   “</w:t>
+      </w:r>
+      <w:proofErr w:type="gramEnd"/>
+      <w:r>
+        <w:t>.trim().</w:t>
+      </w:r>
+      <w:proofErr w:type="spellStart"/>
+      <w:r>
+        <w:t>toLowerCase</w:t>
+      </w:r>
+      <w:proofErr w:type="spellEnd"/>
+      <w:r>
+        <w:t>().replace(“</w:t>
+      </w:r>
+      <w:proofErr w:type="spellStart"/>
+      <w:r>
+        <w:t>a”,”A</w:t>
+      </w:r>
+      <w:proofErr w:type="spellEnd"/>
+      <w:r>
+        <w:t>”);</w:t>
       </w:r>
     </w:p>
     <w:p>
@@ -480,31 +640,52 @@
         </w:numPr>
       </w:pPr>
       <w:r>
-        <w:t>Using the StringBuilder class</w:t>
-      </w:r>
-    </w:p>
-    <w:p>
-      <w:pPr>
-        <w:pStyle w:val="ListParagraph"/>
-        <w:numPr>
-          <w:ilvl w:val="1"/>
-          <w:numId w:val="1"/>
-        </w:numPr>
-      </w:pPr>
-      <w:r>
-        <w:t>This class creates a String without storing all those iterim String value.</w:t>
-      </w:r>
-    </w:p>
-    <w:p>
-      <w:pPr>
-        <w:pStyle w:val="ListParagraph"/>
-        <w:numPr>
-          <w:ilvl w:val="1"/>
-          <w:numId w:val="1"/>
-        </w:numPr>
-      </w:pPr>
-      <w:r>
-        <w:t xml:space="preserve">StringBuilder is mutable </w:t>
+        <w:t xml:space="preserve">Using the </w:t>
+      </w:r>
+      <w:proofErr w:type="spellStart"/>
+      <w:r>
+        <w:t>StringBuilder</w:t>
+      </w:r>
+      <w:proofErr w:type="spellEnd"/>
+      <w:r>
+        <w:t xml:space="preserve"> class</w:t>
+      </w:r>
+    </w:p>
+    <w:p>
+      <w:pPr>
+        <w:pStyle w:val="ListParagraph"/>
+        <w:numPr>
+          <w:ilvl w:val="1"/>
+          <w:numId w:val="1"/>
+        </w:numPr>
+      </w:pPr>
+      <w:r>
+        <w:t xml:space="preserve">This class creates a String without storing all those </w:t>
+      </w:r>
+      <w:proofErr w:type="spellStart"/>
+      <w:r>
+        <w:t>iterim</w:t>
+      </w:r>
+      <w:proofErr w:type="spellEnd"/>
+      <w:r>
+        <w:t xml:space="preserve"> String value.</w:t>
+      </w:r>
+    </w:p>
+    <w:p>
+      <w:pPr>
+        <w:pStyle w:val="ListParagraph"/>
+        <w:numPr>
+          <w:ilvl w:val="1"/>
+          <w:numId w:val="1"/>
+        </w:numPr>
+      </w:pPr>
+      <w:proofErr w:type="spellStart"/>
+      <w:r>
+        <w:t>StringBuilder</w:t>
+      </w:r>
+      <w:proofErr w:type="spellEnd"/>
+      <w:r>
+        <w:t xml:space="preserve"> is mutable </w:t>
       </w:r>
     </w:p>
     <w:p>
@@ -531,8 +712,47 @@
           <w:numId w:val="1"/>
         </w:numPr>
       </w:pPr>
-      <w:r>
-        <w:t xml:space="preserve">StringBuilder a = new StringBuilder(“abc”) StringBuilder b = a.append(“de”) </w:t>
+      <w:proofErr w:type="spellStart"/>
+      <w:r>
+        <w:t>StringBuilder</w:t>
+      </w:r>
+      <w:proofErr w:type="spellEnd"/>
+      <w:r>
+        <w:t xml:space="preserve"> a = new </w:t>
+      </w:r>
+      <w:proofErr w:type="spellStart"/>
+      <w:r>
+        <w:t>StringBuilder</w:t>
+      </w:r>
+      <w:proofErr w:type="spellEnd"/>
+      <w:r>
+        <w:t>(“</w:t>
+      </w:r>
+      <w:proofErr w:type="spellStart"/>
+      <w:r>
+        <w:t>abc</w:t>
+      </w:r>
+      <w:proofErr w:type="spellEnd"/>
+      <w:r>
+        <w:t xml:space="preserve">”) </w:t>
+      </w:r>
+      <w:proofErr w:type="spellStart"/>
+      <w:r>
+        <w:t>StringBuilder</w:t>
+      </w:r>
+      <w:proofErr w:type="spellEnd"/>
+      <w:r>
+        <w:t xml:space="preserve"> b = </w:t>
+      </w:r>
+      <w:proofErr w:type="spellStart"/>
+      <w:proofErr w:type="gramStart"/>
+      <w:r>
+        <w:t>a.append</w:t>
+      </w:r>
+      <w:proofErr w:type="spellEnd"/>
+      <w:proofErr w:type="gramEnd"/>
+      <w:r>
+        <w:t xml:space="preserve">(“de”) </w:t>
       </w:r>
     </w:p>
     <w:p>
@@ -544,7 +764,15 @@
         </w:numPr>
       </w:pPr>
       <w:r>
-        <w:t>Both a and b are pointing to a so all changes will occur in both</w:t>
+        <w:t xml:space="preserve">Both </w:t>
+      </w:r>
+      <w:proofErr w:type="gramStart"/>
+      <w:r>
+        <w:t>a</w:t>
+      </w:r>
+      <w:proofErr w:type="gramEnd"/>
+      <w:r>
+        <w:t xml:space="preserve"> and b are pointing to a so all changes will occur in both</w:t>
       </w:r>
     </w:p>
     <w:p>
@@ -580,79 +808,188 @@
         </w:numPr>
       </w:pPr>
       <w:r>
-        <w:t>Important StringBuilder Methodss:</w:t>
-      </w:r>
-    </w:p>
-    <w:p>
-      <w:pPr>
-        <w:pStyle w:val="ListParagraph"/>
-        <w:numPr>
-          <w:ilvl w:val="1"/>
-          <w:numId w:val="1"/>
-        </w:numPr>
-      </w:pPr>
-      <w:r>
-        <w:t>charAt(),indexOf(), and substring(): work same as string class</w:t>
-      </w:r>
-    </w:p>
-    <w:p>
-      <w:pPr>
-        <w:pStyle w:val="ListParagraph"/>
-        <w:numPr>
-          <w:ilvl w:val="1"/>
-          <w:numId w:val="1"/>
-        </w:numPr>
-      </w:pPr>
-      <w:r>
-        <w:t xml:space="preserve">append(): fully understand it </w:t>
-      </w:r>
-    </w:p>
-    <w:p>
-      <w:pPr>
-        <w:pStyle w:val="ListParagraph"/>
-        <w:numPr>
-          <w:ilvl w:val="1"/>
-          <w:numId w:val="1"/>
-        </w:numPr>
-      </w:pPr>
-      <w:r>
-        <w:t>insert(): adds characters to the StringBuilder at the requested index and returns a reference to the current StringBuilder, however it does not replace the character</w:t>
-      </w:r>
-    </w:p>
-    <w:p>
-      <w:pPr>
-        <w:pStyle w:val="ListParagraph"/>
-        <w:numPr>
-          <w:ilvl w:val="1"/>
-          <w:numId w:val="1"/>
-        </w:numPr>
-      </w:pPr>
-      <w:r>
-        <w:t xml:space="preserve">delete() and deleteCharAt(): removes characters from the sequence and returns a reference to the current StringBuilder. </w:t>
-      </w:r>
-    </w:p>
-    <w:p>
-      <w:pPr>
-        <w:pStyle w:val="ListParagraph"/>
-        <w:numPr>
-          <w:ilvl w:val="1"/>
-          <w:numId w:val="1"/>
-        </w:numPr>
-      </w:pPr>
-      <w:r>
-        <w:t>Reverse():  reverses the characters in the sequences and returns a reference to the current StringBuilder</w:t>
-      </w:r>
-    </w:p>
-    <w:p>
-      <w:pPr>
-        <w:pStyle w:val="ListParagraph"/>
-        <w:numPr>
-          <w:ilvl w:val="1"/>
-          <w:numId w:val="1"/>
-        </w:numPr>
-      </w:pPr>
-      <w:r>
-        <w:t>toString(): converts a StringBuilder to a String</w:t>
+        <w:t xml:space="preserve">Important </w:t>
+      </w:r>
+      <w:proofErr w:type="spellStart"/>
+      <w:r>
+        <w:t>StringBuilder</w:t>
+      </w:r>
+      <w:proofErr w:type="spellEnd"/>
+      <w:r>
+        <w:t xml:space="preserve"> </w:t>
+      </w:r>
+      <w:proofErr w:type="spellStart"/>
+      <w:r>
+        <w:t>Methodss</w:t>
+      </w:r>
+      <w:proofErr w:type="spellEnd"/>
+      <w:r>
+        <w:t>:</w:t>
+      </w:r>
+    </w:p>
+    <w:p>
+      <w:pPr>
+        <w:pStyle w:val="ListParagraph"/>
+        <w:numPr>
+          <w:ilvl w:val="1"/>
+          <w:numId w:val="1"/>
+        </w:numPr>
+      </w:pPr>
+      <w:proofErr w:type="spellStart"/>
+      <w:r>
+        <w:t>charAt</w:t>
+      </w:r>
+      <w:proofErr w:type="spellEnd"/>
+      <w:r>
+        <w:t>(</w:t>
+      </w:r>
+      <w:proofErr w:type="gramStart"/>
+      <w:r>
+        <w:t>),</w:t>
+      </w:r>
+      <w:proofErr w:type="spellStart"/>
+      <w:r>
+        <w:t>indexOf</w:t>
+      </w:r>
+      <w:proofErr w:type="spellEnd"/>
+      <w:proofErr w:type="gramEnd"/>
+      <w:r>
+        <w:t>(), and substring(): work same as string class</w:t>
+      </w:r>
+    </w:p>
+    <w:p>
+      <w:pPr>
+        <w:pStyle w:val="ListParagraph"/>
+        <w:numPr>
+          <w:ilvl w:val="1"/>
+          <w:numId w:val="1"/>
+        </w:numPr>
+      </w:pPr>
+      <w:proofErr w:type="gramStart"/>
+      <w:r>
+        <w:t>append(</w:t>
+      </w:r>
+      <w:proofErr w:type="gramEnd"/>
+      <w:r>
+        <w:t xml:space="preserve">): fully understand it </w:t>
+      </w:r>
+    </w:p>
+    <w:p>
+      <w:pPr>
+        <w:pStyle w:val="ListParagraph"/>
+        <w:numPr>
+          <w:ilvl w:val="1"/>
+          <w:numId w:val="1"/>
+        </w:numPr>
+      </w:pPr>
+      <w:proofErr w:type="gramStart"/>
+      <w:r>
+        <w:t>insert(</w:t>
+      </w:r>
+      <w:proofErr w:type="gramEnd"/>
+      <w:r>
+        <w:t xml:space="preserve">): adds characters to the </w:t>
+      </w:r>
+      <w:proofErr w:type="spellStart"/>
+      <w:r>
+        <w:t>StringBuilder</w:t>
+      </w:r>
+      <w:proofErr w:type="spellEnd"/>
+      <w:r>
+        <w:t xml:space="preserve"> at the requested index and returns a reference to the current </w:t>
+      </w:r>
+      <w:proofErr w:type="spellStart"/>
+      <w:r>
+        <w:t>StringBuilder</w:t>
+      </w:r>
+      <w:proofErr w:type="spellEnd"/>
+      <w:r>
+        <w:t>, however it does not replace the character</w:t>
+      </w:r>
+    </w:p>
+    <w:p>
+      <w:pPr>
+        <w:pStyle w:val="ListParagraph"/>
+        <w:numPr>
+          <w:ilvl w:val="1"/>
+          <w:numId w:val="1"/>
+        </w:numPr>
+      </w:pPr>
+      <w:proofErr w:type="gramStart"/>
+      <w:r>
+        <w:t>delete(</w:t>
+      </w:r>
+      <w:proofErr w:type="gramEnd"/>
+      <w:r>
+        <w:t xml:space="preserve">) and </w:t>
+      </w:r>
+      <w:proofErr w:type="spellStart"/>
+      <w:r>
+        <w:t>deleteCharAt</w:t>
+      </w:r>
+      <w:proofErr w:type="spellEnd"/>
+      <w:r>
+        <w:t xml:space="preserve">(): removes characters from the sequence and returns a reference to the current </w:t>
+      </w:r>
+      <w:proofErr w:type="spellStart"/>
+      <w:r>
+        <w:t>StringBuilder</w:t>
+      </w:r>
+      <w:proofErr w:type="spellEnd"/>
+      <w:r>
+        <w:t xml:space="preserve">. </w:t>
+      </w:r>
+    </w:p>
+    <w:p>
+      <w:pPr>
+        <w:pStyle w:val="ListParagraph"/>
+        <w:numPr>
+          <w:ilvl w:val="1"/>
+          <w:numId w:val="1"/>
+        </w:numPr>
+      </w:pPr>
+      <w:proofErr w:type="gramStart"/>
+      <w:r>
+        <w:t>Reverse(</w:t>
+      </w:r>
+      <w:proofErr w:type="gramEnd"/>
+      <w:r>
+        <w:t xml:space="preserve">):  reverses the characters in the sequences and returns a reference to the current </w:t>
+      </w:r>
+      <w:proofErr w:type="spellStart"/>
+      <w:r>
+        <w:t>StringBuilder</w:t>
+      </w:r>
+      <w:proofErr w:type="spellEnd"/>
+    </w:p>
+    <w:p>
+      <w:pPr>
+        <w:pStyle w:val="ListParagraph"/>
+        <w:numPr>
+          <w:ilvl w:val="1"/>
+          <w:numId w:val="1"/>
+        </w:numPr>
+      </w:pPr>
+      <w:proofErr w:type="spellStart"/>
+      <w:proofErr w:type="gramStart"/>
+      <w:r>
+        <w:t>toString</w:t>
+      </w:r>
+      <w:proofErr w:type="spellEnd"/>
+      <w:r>
+        <w:t>(</w:t>
+      </w:r>
+      <w:proofErr w:type="gramEnd"/>
+      <w:r>
+        <w:t xml:space="preserve">): converts a </w:t>
+      </w:r>
+      <w:proofErr w:type="spellStart"/>
+      <w:r>
+        <w:t>StringBuilder</w:t>
+      </w:r>
+      <w:proofErr w:type="spellEnd"/>
+      <w:r>
+        <w:t xml:space="preserve"> to a String</w:t>
       </w:r>
     </w:p>
     <w:p>
@@ -663,32 +1000,60 @@
           <w:numId w:val="1"/>
         </w:numPr>
       </w:pPr>
-      <w:r>
-        <w:t>StringBuilder vs StringBuffer</w:t>
-      </w:r>
-    </w:p>
-    <w:p>
-      <w:pPr>
-        <w:pStyle w:val="ListParagraph"/>
-        <w:numPr>
-          <w:ilvl w:val="1"/>
-          <w:numId w:val="1"/>
-        </w:numPr>
-      </w:pPr>
-      <w:r>
-        <w:t>When writing new code that concatenates a lot of String Objects together, you should use StringBuilder</w:t>
-      </w:r>
-    </w:p>
-    <w:p>
-      <w:pPr>
-        <w:pStyle w:val="ListParagraph"/>
-        <w:numPr>
-          <w:ilvl w:val="1"/>
-          <w:numId w:val="1"/>
-        </w:numPr>
-      </w:pPr>
-      <w:r>
-        <w:t xml:space="preserve">StringBuffer is older than StringBuilder, it does the same thing but it is slower since it is thread safe. </w:t>
+      <w:proofErr w:type="spellStart"/>
+      <w:r>
+        <w:t>StringBuilder</w:t>
+      </w:r>
+      <w:proofErr w:type="spellEnd"/>
+      <w:r>
+        <w:t xml:space="preserve"> vs </w:t>
+      </w:r>
+      <w:proofErr w:type="spellStart"/>
+      <w:r>
+        <w:t>StringBuffer</w:t>
+      </w:r>
+      <w:proofErr w:type="spellEnd"/>
+    </w:p>
+    <w:p>
+      <w:pPr>
+        <w:pStyle w:val="ListParagraph"/>
+        <w:numPr>
+          <w:ilvl w:val="1"/>
+          <w:numId w:val="1"/>
+        </w:numPr>
+      </w:pPr>
+      <w:r>
+        <w:t xml:space="preserve">When writing new code that concatenates a lot of String Objects together, you should use </w:t>
+      </w:r>
+      <w:proofErr w:type="spellStart"/>
+      <w:r>
+        <w:t>StringBuilder</w:t>
+      </w:r>
+      <w:proofErr w:type="spellEnd"/>
+    </w:p>
+    <w:p>
+      <w:pPr>
+        <w:pStyle w:val="ListParagraph"/>
+        <w:numPr>
+          <w:ilvl w:val="1"/>
+          <w:numId w:val="1"/>
+        </w:numPr>
+      </w:pPr>
+      <w:proofErr w:type="spellStart"/>
+      <w:r>
+        <w:t>StringBuffer</w:t>
+      </w:r>
+      <w:proofErr w:type="spellEnd"/>
+      <w:r>
+        <w:t xml:space="preserve"> is older than </w:t>
+      </w:r>
+      <w:proofErr w:type="spellStart"/>
+      <w:r>
+        <w:t>StringBuilder</w:t>
+      </w:r>
+      <w:proofErr w:type="spellEnd"/>
+      <w:r>
+        <w:t xml:space="preserve">, it does the same thing but it is slower since it is thread safe. </w:t>
       </w:r>
     </w:p>
     <w:p>
@@ -712,19 +1077,77 @@
         </w:numPr>
       </w:pPr>
       <w:r>
-        <w:t xml:space="preserve">In chapter 2, you learned how to use == to compare numbers and that object references refer to the saem object. </w:t>
-      </w:r>
-    </w:p>
-    <w:p>
-      <w:pPr>
-        <w:pStyle w:val="ListParagraph"/>
-        <w:numPr>
-          <w:ilvl w:val="1"/>
-          <w:numId w:val="1"/>
-        </w:numPr>
-      </w:pPr>
-      <w:r>
-        <w:t>StringBuilder one = newStringBuilder(); StringBuilder two = new StringBuilder(); StringBuilder three = one.append (“a”);</w:t>
+        <w:t xml:space="preserve">In chapter 2, you learned how to use == to compare numbers and that object references refer to the </w:t>
+      </w:r>
+      <w:proofErr w:type="spellStart"/>
+      <w:r>
+        <w:t>saem</w:t>
+      </w:r>
+      <w:proofErr w:type="spellEnd"/>
+      <w:r>
+        <w:t xml:space="preserve"> object. </w:t>
+      </w:r>
+    </w:p>
+    <w:p>
+      <w:pPr>
+        <w:pStyle w:val="ListParagraph"/>
+        <w:numPr>
+          <w:ilvl w:val="1"/>
+          <w:numId w:val="1"/>
+        </w:numPr>
+      </w:pPr>
+      <w:proofErr w:type="spellStart"/>
+      <w:r>
+        <w:t>StringBuilder</w:t>
+      </w:r>
+      <w:proofErr w:type="spellEnd"/>
+      <w:r>
+        <w:t xml:space="preserve"> one = </w:t>
+      </w:r>
+      <w:proofErr w:type="spellStart"/>
+      <w:proofErr w:type="gramStart"/>
+      <w:r>
+        <w:t>newStringBuilder</w:t>
+      </w:r>
+      <w:proofErr w:type="spellEnd"/>
+      <w:r>
+        <w:t>(</w:t>
+      </w:r>
+      <w:proofErr w:type="gramEnd"/>
+      <w:r>
+        <w:t xml:space="preserve">); </w:t>
+      </w:r>
+      <w:proofErr w:type="spellStart"/>
+      <w:r>
+        <w:t>StringBuilder</w:t>
+      </w:r>
+      <w:proofErr w:type="spellEnd"/>
+      <w:r>
+        <w:t xml:space="preserve"> two = new </w:t>
+      </w:r>
+      <w:proofErr w:type="spellStart"/>
+      <w:r>
+        <w:t>StringBuilder</w:t>
+      </w:r>
+      <w:proofErr w:type="spellEnd"/>
+      <w:r>
+        <w:t xml:space="preserve">(); </w:t>
+      </w:r>
+      <w:proofErr w:type="spellStart"/>
+      <w:r>
+        <w:t>StringBuilder</w:t>
+      </w:r>
+      <w:proofErr w:type="spellEnd"/>
+      <w:r>
+        <w:t xml:space="preserve"> three = </w:t>
+      </w:r>
+      <w:proofErr w:type="spellStart"/>
+      <w:r>
+        <w:t>one.append</w:t>
+      </w:r>
+      <w:proofErr w:type="spellEnd"/>
+      <w:r>
+        <w:t xml:space="preserve"> (“a”);</w:t>
       </w:r>
     </w:p>
     <w:p>
@@ -735,8 +1158,21 @@
           <w:numId w:val="1"/>
         </w:numPr>
       </w:pPr>
-      <w:r>
-        <w:t>System.out.println(one == two);  this is false because they do not refer to the same object</w:t>
+      <w:proofErr w:type="spellStart"/>
+      <w:r>
+        <w:t>System.out.println</w:t>
+      </w:r>
+      <w:proofErr w:type="spellEnd"/>
+      <w:r>
+        <w:t>(one == two</w:t>
+      </w:r>
+      <w:proofErr w:type="gramStart"/>
+      <w:r>
+        <w:t>);  this</w:t>
+      </w:r>
+      <w:proofErr w:type="gramEnd"/>
+      <w:r>
+        <w:t xml:space="preserve"> is false because they do not refer to the same object</w:t>
       </w:r>
     </w:p>
     <w:p>
@@ -747,8 +1183,13 @@
           <w:numId w:val="1"/>
         </w:numPr>
       </w:pPr>
-      <w:r>
-        <w:t xml:space="preserve">System.out.println(one == three); this is true because they refer to the same object </w:t>
+      <w:proofErr w:type="spellStart"/>
+      <w:r>
+        <w:t>System.out.println</w:t>
+      </w:r>
+      <w:proofErr w:type="spellEnd"/>
+      <w:r>
+        <w:t xml:space="preserve">(one == three); this is true because they refer to the same object </w:t>
       </w:r>
     </w:p>
     <w:p>
@@ -772,7 +1213,28 @@
         </w:numPr>
       </w:pPr>
       <w:r>
-        <w:t xml:space="preserve">Authors of StringBuilder() did not implement equals(). If you call it on two StringBuilder instances, it will check reference equality </w:t>
+        <w:t xml:space="preserve">Authors of </w:t>
+      </w:r>
+      <w:proofErr w:type="spellStart"/>
+      <w:proofErr w:type="gramStart"/>
+      <w:r>
+        <w:t>StringBuilder</w:t>
+      </w:r>
+      <w:proofErr w:type="spellEnd"/>
+      <w:r>
+        <w:t>(</w:t>
+      </w:r>
+      <w:proofErr w:type="gramEnd"/>
+      <w:r>
+        <w:t xml:space="preserve">) did not implement equals(). If you call it on two </w:t>
+      </w:r>
+      <w:proofErr w:type="spellStart"/>
+      <w:r>
+        <w:t>StringBuilder</w:t>
+      </w:r>
+      <w:proofErr w:type="spellEnd"/>
+      <w:r>
+        <w:t xml:space="preserve"> instances, it will check reference equality </w:t>
       </w:r>
     </w:p>
     <w:p>
@@ -813,8 +1275,29 @@
           <w:numId w:val="1"/>
         </w:numPr>
       </w:pPr>
-      <w:r>
-        <w:t>Int [] numbers1 =  new int[3];</w:t>
+      <w:proofErr w:type="spellStart"/>
+      <w:r>
+        <w:t>Int</w:t>
+      </w:r>
+      <w:proofErr w:type="spellEnd"/>
+      <w:r>
+        <w:t xml:space="preserve"> [] numbers1 </w:t>
+      </w:r>
+      <w:proofErr w:type="gramStart"/>
+      <w:r>
+        <w:t>=  new</w:t>
+      </w:r>
+      <w:proofErr w:type="gramEnd"/>
+      <w:r>
+        <w:t xml:space="preserve"> </w:t>
+      </w:r>
+      <w:proofErr w:type="spellStart"/>
+      <w:r>
+        <w:t>int</w:t>
+      </w:r>
+      <w:proofErr w:type="spellEnd"/>
+      <w:r>
+        <w:t>[3];</w:t>
       </w:r>
     </w:p>
     <w:p>
@@ -837,8 +1320,26 @@
           <w:numId w:val="1"/>
         </w:numPr>
       </w:pPr>
-      <w:r>
-        <w:t>Int [] numbers2 = new int[] {42,55,99};</w:t>
+      <w:proofErr w:type="spellStart"/>
+      <w:r>
+        <w:t>Int</w:t>
+      </w:r>
+      <w:proofErr w:type="spellEnd"/>
+      <w:r>
+        <w:t xml:space="preserve"> [] numbers2 = new </w:t>
+      </w:r>
+      <w:proofErr w:type="spellStart"/>
+      <w:proofErr w:type="gramStart"/>
+      <w:r>
+        <w:t>int</w:t>
+      </w:r>
+      <w:proofErr w:type="spellEnd"/>
+      <w:r>
+        <w:t>[</w:t>
+      </w:r>
+      <w:proofErr w:type="gramEnd"/>
+      <w:r>
+        <w:t>] {42,55,99};</w:t>
       </w:r>
     </w:p>
     <w:p>
@@ -850,7 +1351,15 @@
         </w:numPr>
       </w:pPr>
       <w:r>
-        <w:t>Another way of initializing above array is int [] numbers2 = {42,55,99};</w:t>
+        <w:t xml:space="preserve">Another way of initializing above array is </w:t>
+      </w:r>
+      <w:proofErr w:type="spellStart"/>
+      <w:r>
+        <w:t>int</w:t>
+      </w:r>
+      <w:proofErr w:type="spellEnd"/>
+      <w:r>
+        <w:t xml:space="preserve"> [] numbers2 = {42,55,99};</w:t>
       </w:r>
     </w:p>
     <w:p>
@@ -873,8 +1382,2164 @@
           <w:numId w:val="1"/>
         </w:numPr>
       </w:pPr>
+      <w:r>
+        <w:t xml:space="preserve">You can call </w:t>
+      </w:r>
+      <w:proofErr w:type="gramStart"/>
+      <w:r>
+        <w:t>equals(</w:t>
+      </w:r>
+      <w:proofErr w:type="gramEnd"/>
+      <w:r>
+        <w:t>) on an array because it is an object. A</w:t>
+      </w:r>
+      <w:proofErr w:type="gramStart"/>
+      <w:r>
+        <w:t>1.equals</w:t>
+      </w:r>
+      <w:proofErr w:type="gramEnd"/>
+      <w:r>
+        <w:t xml:space="preserve">(A2) returns true because of reference equality. The </w:t>
+      </w:r>
+      <w:proofErr w:type="gramStart"/>
+      <w:r>
+        <w:t>Equals(</w:t>
+      </w:r>
+      <w:proofErr w:type="gramEnd"/>
+      <w:r>
+        <w:t xml:space="preserve">) methods on arrays does not look at the elements of the array. </w:t>
+      </w:r>
+    </w:p>
+    <w:p>
+      <w:pPr>
+        <w:pStyle w:val="ListParagraph"/>
+        <w:numPr>
+          <w:ilvl w:val="1"/>
+          <w:numId w:val="1"/>
+        </w:numPr>
+      </w:pPr>
+      <w:r>
+        <w:t xml:space="preserve">The array does not allocate space for the string objects. Instead, it allocated space for a reference to where the objects are really </w:t>
+      </w:r>
+      <w:proofErr w:type="spellStart"/>
+      <w:r>
+        <w:t>sotred</w:t>
+      </w:r>
+      <w:proofErr w:type="spellEnd"/>
+      <w:r>
+        <w:t xml:space="preserve">. </w:t>
+      </w:r>
+    </w:p>
+    <w:p>
+      <w:pPr>
+        <w:pStyle w:val="ListParagraph"/>
+        <w:numPr>
+          <w:ilvl w:val="1"/>
+          <w:numId w:val="1"/>
+        </w:numPr>
+      </w:pPr>
+      <w:r>
+        <w:t xml:space="preserve">Object is a broader type than String. </w:t>
+      </w:r>
+    </w:p>
+    <w:p>
+      <w:pPr>
+        <w:pStyle w:val="ListParagraph"/>
+        <w:numPr>
+          <w:ilvl w:val="1"/>
+          <w:numId w:val="1"/>
+        </w:numPr>
+      </w:pPr>
+      <w:r>
+        <w:t xml:space="preserve">You can’t add a </w:t>
+      </w:r>
+      <w:proofErr w:type="spellStart"/>
+      <w:r>
+        <w:t>stringBuilder</w:t>
+      </w:r>
+      <w:proofErr w:type="spellEnd"/>
+      <w:r>
+        <w:t xml:space="preserve"> object into a string array. </w:t>
+      </w:r>
+    </w:p>
+    <w:p>
+      <w:pPr>
+        <w:pStyle w:val="ListParagraph"/>
+        <w:numPr>
+          <w:ilvl w:val="0"/>
+          <w:numId w:val="1"/>
+        </w:numPr>
+      </w:pPr>
+      <w:r>
+        <w:t>Sorting</w:t>
+      </w:r>
+    </w:p>
+    <w:p>
+      <w:pPr>
+        <w:pStyle w:val="ListParagraph"/>
+        <w:numPr>
+          <w:ilvl w:val="1"/>
+          <w:numId w:val="1"/>
+        </w:numPr>
+      </w:pPr>
+      <w:r>
+        <w:t>Java makes it easy to sort an array by providing a sort method.</w:t>
+      </w:r>
+    </w:p>
+    <w:p>
+      <w:pPr>
+        <w:pStyle w:val="ListParagraph"/>
+        <w:numPr>
+          <w:ilvl w:val="1"/>
+          <w:numId w:val="1"/>
+        </w:numPr>
+      </w:pPr>
+      <w:r>
+        <w:t xml:space="preserve">You can pass almost anything to </w:t>
+      </w:r>
+      <w:proofErr w:type="spellStart"/>
+      <w:r>
+        <w:t>Arrays.sort</w:t>
+      </w:r>
+      <w:proofErr w:type="spellEnd"/>
+      <w:r>
+        <w:t>()</w:t>
+      </w:r>
+    </w:p>
+    <w:p>
+      <w:pPr>
+        <w:pStyle w:val="ListParagraph"/>
+        <w:numPr>
+          <w:ilvl w:val="1"/>
+          <w:numId w:val="1"/>
+        </w:numPr>
+      </w:pPr>
+      <w:proofErr w:type="spellStart"/>
+      <w:r>
+        <w:t>Arays</w:t>
+      </w:r>
+      <w:proofErr w:type="spellEnd"/>
+      <w:r>
+        <w:t xml:space="preserve"> is the first class provided by Java we have used that requires an import. </w:t>
+      </w:r>
+    </w:p>
+    <w:p>
+      <w:pPr>
+        <w:pStyle w:val="ListParagraph"/>
+        <w:numPr>
+          <w:ilvl w:val="1"/>
+          <w:numId w:val="1"/>
+        </w:numPr>
+      </w:pPr>
+      <w:r>
+        <w:t>If you pass a string array that has integers as the string, the sort will do it from 1 – 9</w:t>
+      </w:r>
+    </w:p>
+    <w:p>
+      <w:pPr>
+        <w:pStyle w:val="ListParagraph"/>
+        <w:numPr>
+          <w:ilvl w:val="0"/>
+          <w:numId w:val="1"/>
+        </w:numPr>
+      </w:pPr>
+      <w:r>
+        <w:t>Searching</w:t>
+      </w:r>
+    </w:p>
+    <w:p>
+      <w:pPr>
+        <w:pStyle w:val="ListParagraph"/>
+        <w:numPr>
+          <w:ilvl w:val="1"/>
+          <w:numId w:val="1"/>
+        </w:numPr>
+      </w:pPr>
+      <w:r>
+        <w:t xml:space="preserve">Java provides a way to search, but only if the array is already sorted. </w:t>
+      </w:r>
+    </w:p>
+    <w:p>
+      <w:pPr>
+        <w:pStyle w:val="ListParagraph"/>
+        <w:numPr>
+          <w:ilvl w:val="1"/>
+          <w:numId w:val="1"/>
+        </w:numPr>
+      </w:pPr>
+      <w:r>
+        <w:t xml:space="preserve">If the array is not sorted, then the output will be unpredictable </w:t>
+      </w:r>
+    </w:p>
+    <w:p>
+      <w:pPr>
+        <w:pStyle w:val="ListParagraph"/>
+        <w:numPr>
+          <w:ilvl w:val="1"/>
+          <w:numId w:val="1"/>
+        </w:numPr>
+      </w:pPr>
+      <w:r>
+        <w:t>If binary search does not find the element you are looking for then it will return to you a value of where it should be inserted by negating the index and subtracting 1</w:t>
+      </w:r>
+    </w:p>
+    <w:p>
+      <w:pPr>
+        <w:pStyle w:val="ListParagraph"/>
+        <w:numPr>
+          <w:ilvl w:val="0"/>
+          <w:numId w:val="1"/>
+        </w:numPr>
+      </w:pPr>
+      <w:proofErr w:type="spellStart"/>
+      <w:r>
+        <w:lastRenderedPageBreak/>
+        <w:t>Varargs</w:t>
+      </w:r>
+      <w:proofErr w:type="spellEnd"/>
+      <w:r>
+        <w:t xml:space="preserve"> </w:t>
+      </w:r>
+    </w:p>
+    <w:p>
+      <w:pPr>
+        <w:pStyle w:val="ListParagraph"/>
+        <w:numPr>
+          <w:ilvl w:val="1"/>
+          <w:numId w:val="1"/>
+        </w:numPr>
+      </w:pPr>
+      <w:r>
+        <w:t xml:space="preserve">Public static void main (String… </w:t>
+      </w:r>
+      <w:proofErr w:type="spellStart"/>
+      <w:r>
+        <w:t>args</w:t>
+      </w:r>
+      <w:proofErr w:type="spellEnd"/>
+      <w:r>
+        <w:t xml:space="preserve">) </w:t>
+      </w:r>
+    </w:p>
+    <w:p>
+      <w:pPr>
+        <w:pStyle w:val="ListParagraph"/>
+        <w:numPr>
+          <w:ilvl w:val="2"/>
+          <w:numId w:val="1"/>
+        </w:numPr>
+      </w:pPr>
+      <w:r>
+        <w:t xml:space="preserve">This examples uses a syntax called </w:t>
+      </w:r>
+      <w:proofErr w:type="spellStart"/>
+      <w:proofErr w:type="gramStart"/>
+      <w:r>
+        <w:t>varargs</w:t>
+      </w:r>
+      <w:proofErr w:type="spellEnd"/>
+      <w:r>
+        <w:t>(</w:t>
+      </w:r>
+      <w:proofErr w:type="gramEnd"/>
+      <w:r>
+        <w:t>variable arguments)</w:t>
+      </w:r>
+    </w:p>
+    <w:p>
+      <w:pPr>
+        <w:pStyle w:val="ListParagraph"/>
+        <w:numPr>
+          <w:ilvl w:val="2"/>
+          <w:numId w:val="1"/>
+        </w:numPr>
+      </w:pPr>
+      <w:r>
+        <w:t xml:space="preserve">You will learn how to call a method using </w:t>
+      </w:r>
+      <w:proofErr w:type="spellStart"/>
+      <w:r>
+        <w:t>varargs</w:t>
+      </w:r>
+      <w:proofErr w:type="spellEnd"/>
+      <w:r>
+        <w:t xml:space="preserve"> </w:t>
+      </w:r>
+    </w:p>
+    <w:p>
+      <w:pPr>
+        <w:pStyle w:val="ListParagraph"/>
+        <w:numPr>
+          <w:ilvl w:val="0"/>
+          <w:numId w:val="1"/>
+        </w:numPr>
+      </w:pPr>
+      <w:r>
+        <w:t>Multidimensional Arrays</w:t>
+      </w:r>
+    </w:p>
+    <w:p>
+      <w:pPr>
+        <w:pStyle w:val="ListParagraph"/>
+        <w:numPr>
+          <w:ilvl w:val="0"/>
+          <w:numId w:val="1"/>
+        </w:numPr>
+      </w:pPr>
+      <w:r>
+        <w:t xml:space="preserve">Creating a multi </w:t>
+      </w:r>
+      <w:proofErr w:type="spellStart"/>
+      <w:r>
+        <w:t>dimensnional</w:t>
+      </w:r>
+      <w:proofErr w:type="spellEnd"/>
+      <w:r>
+        <w:t xml:space="preserve"> array </w:t>
+      </w:r>
+    </w:p>
+    <w:p>
+      <w:pPr>
+        <w:pStyle w:val="ListParagraph"/>
+        <w:numPr>
+          <w:ilvl w:val="1"/>
+          <w:numId w:val="1"/>
+        </w:numPr>
+      </w:pPr>
+      <w:r>
+        <w:t xml:space="preserve">You can create 2d and 3D arrays </w:t>
+      </w:r>
+    </w:p>
+    <w:p>
+      <w:pPr>
+        <w:pStyle w:val="ListParagraph"/>
+        <w:numPr>
+          <w:ilvl w:val="1"/>
+          <w:numId w:val="1"/>
+        </w:numPr>
+      </w:pPr>
+      <w:r>
+        <w:t xml:space="preserve">Be careful on the exam because the creators will try to confuse you with how they create array </w:t>
+      </w:r>
+    </w:p>
+    <w:p>
+      <w:pPr>
+        <w:pStyle w:val="ListParagraph"/>
+        <w:numPr>
+          <w:ilvl w:val="0"/>
+          <w:numId w:val="1"/>
+        </w:numPr>
+      </w:pPr>
+      <w:r>
+        <w:t xml:space="preserve">Using a multidimensional array </w:t>
+      </w:r>
+    </w:p>
+    <w:p>
+      <w:pPr>
+        <w:pStyle w:val="ListParagraph"/>
+        <w:numPr>
+          <w:ilvl w:val="1"/>
+          <w:numId w:val="1"/>
+        </w:numPr>
+      </w:pPr>
+      <w:r>
+        <w:t>Example by code</w:t>
+      </w:r>
+    </w:p>
+    <w:p>
+      <w:pPr>
+        <w:pStyle w:val="ListParagraph"/>
+        <w:numPr>
+          <w:ilvl w:val="0"/>
+          <w:numId w:val="1"/>
+        </w:numPr>
+      </w:pPr>
+      <w:r>
+        <w:t xml:space="preserve">Understanding an </w:t>
+      </w:r>
+      <w:proofErr w:type="spellStart"/>
+      <w:r>
+        <w:t>ArrayList</w:t>
+      </w:r>
+      <w:proofErr w:type="spellEnd"/>
+    </w:p>
+    <w:p>
+      <w:pPr>
+        <w:pStyle w:val="ListParagraph"/>
+        <w:numPr>
+          <w:ilvl w:val="1"/>
+          <w:numId w:val="1"/>
+        </w:numPr>
+      </w:pPr>
+      <w:r>
+        <w:t xml:space="preserve">In Arrays you have to know how many elements are going into the array, but that is not the case in </w:t>
+      </w:r>
+      <w:proofErr w:type="spellStart"/>
+      <w:r>
+        <w:t>arrayList</w:t>
+      </w:r>
+      <w:proofErr w:type="spellEnd"/>
+    </w:p>
+    <w:p>
+      <w:pPr>
+        <w:pStyle w:val="ListParagraph"/>
+        <w:numPr>
+          <w:ilvl w:val="1"/>
+          <w:numId w:val="1"/>
+        </w:numPr>
+      </w:pPr>
+      <w:proofErr w:type="spellStart"/>
+      <w:r>
+        <w:t>ArrayList</w:t>
+      </w:r>
+      <w:proofErr w:type="spellEnd"/>
+      <w:r>
+        <w:t xml:space="preserve"> requires an import to use it (</w:t>
+      </w:r>
+      <w:proofErr w:type="spellStart"/>
+      <w:r>
+        <w:t>impot</w:t>
+      </w:r>
+      <w:proofErr w:type="spellEnd"/>
+      <w:r>
+        <w:t xml:space="preserve"> java.util.* or import </w:t>
+      </w:r>
+      <w:proofErr w:type="spellStart"/>
+      <w:proofErr w:type="gramStart"/>
+      <w:r>
+        <w:t>java.util</w:t>
+      </w:r>
+      <w:proofErr w:type="gramEnd"/>
+      <w:r>
+        <w:t>.ArrayList</w:t>
+      </w:r>
+      <w:proofErr w:type="spellEnd"/>
+      <w:r>
+        <w:t>)</w:t>
+      </w:r>
+    </w:p>
+    <w:p>
+      <w:pPr>
+        <w:pStyle w:val="ListParagraph"/>
+        <w:numPr>
+          <w:ilvl w:val="0"/>
+          <w:numId w:val="1"/>
+        </w:numPr>
+      </w:pPr>
+      <w:r>
+        <w:t xml:space="preserve">Creating an </w:t>
+      </w:r>
+      <w:proofErr w:type="spellStart"/>
+      <w:r>
+        <w:t>arrayList</w:t>
+      </w:r>
+      <w:proofErr w:type="spellEnd"/>
+      <w:r>
+        <w:t xml:space="preserve"> </w:t>
+      </w:r>
+    </w:p>
+    <w:p>
+      <w:pPr>
+        <w:pStyle w:val="ListParagraph"/>
+        <w:numPr>
+          <w:ilvl w:val="1"/>
+          <w:numId w:val="1"/>
+        </w:numPr>
+      </w:pPr>
+      <w:proofErr w:type="spellStart"/>
+      <w:r>
+        <w:t>ArrayList</w:t>
+      </w:r>
+      <w:proofErr w:type="spellEnd"/>
+      <w:r>
+        <w:t xml:space="preserve"> lsit1 = new </w:t>
+      </w:r>
+      <w:proofErr w:type="spellStart"/>
+      <w:proofErr w:type="gramStart"/>
+      <w:r>
+        <w:t>ArrayList</w:t>
+      </w:r>
+      <w:proofErr w:type="spellEnd"/>
+      <w:r>
+        <w:t>(</w:t>
+      </w:r>
+      <w:proofErr w:type="gramEnd"/>
+      <w:r>
+        <w:t xml:space="preserve">); </w:t>
+      </w:r>
+    </w:p>
+    <w:p>
+      <w:pPr>
+        <w:pStyle w:val="ListParagraph"/>
+        <w:numPr>
+          <w:ilvl w:val="1"/>
+          <w:numId w:val="1"/>
+        </w:numPr>
+      </w:pPr>
+      <w:proofErr w:type="spellStart"/>
+      <w:r>
+        <w:t>ArrayList</w:t>
+      </w:r>
+      <w:proofErr w:type="spellEnd"/>
+      <w:r>
+        <w:t xml:space="preserve"> lsit1 = new </w:t>
+      </w:r>
+      <w:proofErr w:type="spellStart"/>
+      <w:proofErr w:type="gramStart"/>
+      <w:r>
+        <w:t>ArrayList</w:t>
+      </w:r>
+      <w:proofErr w:type="spellEnd"/>
+      <w:r>
+        <w:t>(</w:t>
+      </w:r>
+      <w:proofErr w:type="gramEnd"/>
+      <w:r>
+        <w:t>10</w:t>
+      </w:r>
+      <w:r>
+        <w:t>);</w:t>
+      </w:r>
+    </w:p>
+    <w:p>
+      <w:pPr>
+        <w:pStyle w:val="ListParagraph"/>
+        <w:numPr>
+          <w:ilvl w:val="1"/>
+          <w:numId w:val="1"/>
+        </w:numPr>
+      </w:pPr>
+      <w:proofErr w:type="spellStart"/>
+      <w:r>
+        <w:t>ArrayList</w:t>
+      </w:r>
+      <w:proofErr w:type="spellEnd"/>
+      <w:r>
+        <w:t xml:space="preserve"> lsit1 = new </w:t>
+      </w:r>
+      <w:proofErr w:type="spellStart"/>
+      <w:r>
+        <w:t>ArrayList</w:t>
+      </w:r>
+      <w:proofErr w:type="spellEnd"/>
+      <w:r>
+        <w:t>(</w:t>
+      </w:r>
+      <w:r>
+        <w:t>list2</w:t>
+      </w:r>
+      <w:r>
+        <w:t>);</w:t>
+      </w:r>
+      <w:r>
+        <w:t xml:space="preserve"> //copies size and elements in list2</w:t>
+      </w:r>
+      <w:r>
+        <w:t xml:space="preserve"> </w:t>
+      </w:r>
+    </w:p>
+    <w:p>
+      <w:pPr>
+        <w:pStyle w:val="ListParagraph"/>
+        <w:numPr>
+          <w:ilvl w:val="1"/>
+          <w:numId w:val="1"/>
+        </w:numPr>
+      </w:pPr>
+      <w:r>
+        <w:t xml:space="preserve"> </w:t>
+      </w:r>
+      <w:proofErr w:type="spellStart"/>
+      <w:r>
+        <w:t>ArrayList</w:t>
+      </w:r>
+      <w:proofErr w:type="spellEnd"/>
+      <w:r>
+        <w:t xml:space="preserve"> &lt;String&gt; lsit4</w:t>
+      </w:r>
+      <w:r>
+        <w:t xml:space="preserve"> = new </w:t>
+      </w:r>
+      <w:proofErr w:type="spellStart"/>
+      <w:r>
+        <w:t>ArrayList</w:t>
+      </w:r>
+      <w:proofErr w:type="spellEnd"/>
+      <w:r>
+        <w:t>&lt;String</w:t>
+      </w:r>
+      <w:proofErr w:type="gramStart"/>
+      <w:r>
+        <w:t>&gt;</w:t>
+      </w:r>
+      <w:r>
+        <w:t>(</w:t>
+      </w:r>
+      <w:proofErr w:type="gramEnd"/>
+      <w:r>
+        <w:t xml:space="preserve">); </w:t>
+      </w:r>
+    </w:p>
+    <w:p>
+      <w:pPr>
+        <w:pStyle w:val="ListParagraph"/>
+        <w:numPr>
+          <w:ilvl w:val="1"/>
+          <w:numId w:val="1"/>
+        </w:numPr>
+      </w:pPr>
+      <w:proofErr w:type="spellStart"/>
+      <w:r>
+        <w:t>ArrayList</w:t>
+      </w:r>
+      <w:proofErr w:type="spellEnd"/>
+      <w:r>
+        <w:t xml:space="preserve"> &lt;String&gt; lsit5</w:t>
+      </w:r>
+      <w:r>
+        <w:t xml:space="preserve">= new </w:t>
+      </w:r>
+      <w:proofErr w:type="spellStart"/>
+      <w:r>
+        <w:t>ArrayList</w:t>
+      </w:r>
+      <w:proofErr w:type="spellEnd"/>
+      <w:r>
+        <w:t>&lt;</w:t>
+      </w:r>
+      <w:r>
+        <w:t xml:space="preserve"> </w:t>
+      </w:r>
+      <w:proofErr w:type="gramStart"/>
+      <w:r>
+        <w:t>&gt;(</w:t>
+      </w:r>
+      <w:proofErr w:type="gramEnd"/>
+      <w:r>
+        <w:t>);</w:t>
+      </w:r>
+    </w:p>
+    <w:p>
+      <w:pPr>
+        <w:pStyle w:val="ListParagraph"/>
+        <w:numPr>
+          <w:ilvl w:val="1"/>
+          <w:numId w:val="1"/>
+        </w:numPr>
+      </w:pPr>
+      <w:proofErr w:type="spellStart"/>
+      <w:r>
+        <w:t>ArrayList</w:t>
+      </w:r>
+      <w:proofErr w:type="spellEnd"/>
+      <w:r>
+        <w:t xml:space="preserve"> implements an interface called List. In other words, an </w:t>
+      </w:r>
+      <w:proofErr w:type="spellStart"/>
+      <w:r>
+        <w:t>ArrayList</w:t>
+      </w:r>
+      <w:proofErr w:type="spellEnd"/>
+      <w:r>
+        <w:t xml:space="preserve"> is a List. </w:t>
+      </w:r>
+    </w:p>
+    <w:p>
+      <w:pPr>
+        <w:pStyle w:val="ListParagraph"/>
+        <w:numPr>
+          <w:ilvl w:val="1"/>
+          <w:numId w:val="1"/>
+        </w:numPr>
+      </w:pPr>
+      <w:r>
+        <w:t xml:space="preserve">You know you can store an </w:t>
+      </w:r>
+      <w:proofErr w:type="spellStart"/>
+      <w:r>
+        <w:t>ArrayList</w:t>
+      </w:r>
+      <w:proofErr w:type="spellEnd"/>
+      <w:r>
+        <w:t xml:space="preserve"> in a List reference variable but not vice versa</w:t>
+      </w:r>
+    </w:p>
+    <w:p>
+      <w:pPr>
+        <w:pStyle w:val="ListParagraph"/>
+        <w:numPr>
+          <w:ilvl w:val="2"/>
+          <w:numId w:val="1"/>
+        </w:numPr>
+      </w:pPr>
+      <w:r>
+        <w:t>The reason is that List is an interface and interfaces can’t be instantiated</w:t>
+      </w:r>
+    </w:p>
+    <w:p>
+      <w:pPr>
+        <w:pStyle w:val="ListParagraph"/>
+        <w:numPr>
+          <w:ilvl w:val="0"/>
+          <w:numId w:val="1"/>
+        </w:numPr>
+      </w:pPr>
+      <w:r>
+        <w:t xml:space="preserve">Using an </w:t>
+      </w:r>
+      <w:proofErr w:type="spellStart"/>
+      <w:r>
+        <w:t>arrayList</w:t>
+      </w:r>
+      <w:proofErr w:type="spellEnd"/>
+    </w:p>
+    <w:p>
+      <w:pPr>
+        <w:pStyle w:val="ListParagraph"/>
+        <w:numPr>
+          <w:ilvl w:val="1"/>
+          <w:numId w:val="1"/>
+        </w:numPr>
+      </w:pPr>
+      <w:r>
+        <w:t xml:space="preserve">Before reading any further, you will see a “class” named E. E is used by convention in generics to mean “any class that this array can hold”. If you did not specify a type when creating the </w:t>
+      </w:r>
+      <w:proofErr w:type="spellStart"/>
+      <w:r>
+        <w:t>ArrayList</w:t>
+      </w:r>
+      <w:proofErr w:type="spellEnd"/>
+      <w:r>
+        <w:t xml:space="preserve">, E means objects. </w:t>
+      </w:r>
+    </w:p>
+    <w:p>
+      <w:pPr>
+        <w:pStyle w:val="ListParagraph"/>
+        <w:numPr>
+          <w:ilvl w:val="1"/>
+          <w:numId w:val="1"/>
+        </w:numPr>
+      </w:pPr>
+      <w:proofErr w:type="spellStart"/>
+      <w:r>
+        <w:t>ArrayList</w:t>
+      </w:r>
+      <w:proofErr w:type="spellEnd"/>
+      <w:r>
+        <w:t xml:space="preserve"> implements </w:t>
+      </w:r>
+      <w:proofErr w:type="spellStart"/>
+      <w:proofErr w:type="gramStart"/>
+      <w:r>
+        <w:t>toString</w:t>
+      </w:r>
+      <w:proofErr w:type="spellEnd"/>
+      <w:r>
+        <w:t>(</w:t>
+      </w:r>
+      <w:proofErr w:type="gramEnd"/>
+      <w:r>
+        <w:t xml:space="preserve">), so you can easily see the contents by printing it. </w:t>
+      </w:r>
+    </w:p>
+    <w:p>
+      <w:pPr>
+        <w:pStyle w:val="ListParagraph"/>
+        <w:numPr>
+          <w:ilvl w:val="1"/>
+          <w:numId w:val="1"/>
+        </w:numPr>
+      </w:pPr>
+      <w:r>
+        <w:t xml:space="preserve">If you do not specify a type for the array </w:t>
+      </w:r>
+      <w:proofErr w:type="gramStart"/>
+      <w:r>
+        <w:t>list</w:t>
+      </w:r>
+      <w:proofErr w:type="gramEnd"/>
+      <w:r>
+        <w:t xml:space="preserve"> then the type is an object. </w:t>
+      </w:r>
+    </w:p>
+    <w:p>
+      <w:pPr>
+        <w:pStyle w:val="ListParagraph"/>
+        <w:numPr>
+          <w:ilvl w:val="0"/>
+          <w:numId w:val="1"/>
+        </w:numPr>
+      </w:pPr>
+      <w:proofErr w:type="gramStart"/>
+      <w:r>
+        <w:t>Remove(</w:t>
+      </w:r>
+      <w:proofErr w:type="gramEnd"/>
+      <w:r>
+        <w:t xml:space="preserve">) in </w:t>
+      </w:r>
+      <w:proofErr w:type="spellStart"/>
+      <w:r>
+        <w:t>arrayList</w:t>
+      </w:r>
+      <w:proofErr w:type="spellEnd"/>
+      <w:r>
+        <w:t>()</w:t>
+      </w:r>
+    </w:p>
+    <w:p>
+      <w:pPr>
+        <w:pStyle w:val="ListParagraph"/>
+        <w:numPr>
+          <w:ilvl w:val="1"/>
+          <w:numId w:val="1"/>
+        </w:numPr>
+      </w:pPr>
+      <w:r>
+        <w:t xml:space="preserve">The remove method removes the first matching value in </w:t>
+      </w:r>
+      <w:proofErr w:type="spellStart"/>
+      <w:r>
+        <w:t>ArrayList</w:t>
+      </w:r>
+      <w:proofErr w:type="spellEnd"/>
+      <w:r>
+        <w:t xml:space="preserve"> or removes the element at a specified index</w:t>
+      </w:r>
+    </w:p>
+    <w:p>
+      <w:pPr>
+        <w:pStyle w:val="ListParagraph"/>
+        <w:numPr>
+          <w:ilvl w:val="0"/>
+          <w:numId w:val="1"/>
+        </w:numPr>
+      </w:pPr>
+      <w:proofErr w:type="gramStart"/>
+      <w:r>
+        <w:t>Set(</w:t>
+      </w:r>
+      <w:proofErr w:type="gramEnd"/>
+      <w:r>
+        <w:t xml:space="preserve">) in </w:t>
+      </w:r>
+      <w:proofErr w:type="spellStart"/>
+      <w:r>
+        <w:t>arrayList</w:t>
+      </w:r>
+      <w:proofErr w:type="spellEnd"/>
+      <w:r>
+        <w:t>()</w:t>
+      </w:r>
+    </w:p>
+    <w:p>
+      <w:pPr>
+        <w:pStyle w:val="ListParagraph"/>
+        <w:numPr>
+          <w:ilvl w:val="1"/>
+          <w:numId w:val="1"/>
+        </w:numPr>
+      </w:pPr>
+      <w:r>
+        <w:t xml:space="preserve">The set method changes one of the elements of the </w:t>
+      </w:r>
+      <w:proofErr w:type="spellStart"/>
+      <w:r>
+        <w:t>ArrayList</w:t>
+      </w:r>
+      <w:proofErr w:type="spellEnd"/>
+      <w:r>
+        <w:t xml:space="preserve"> without changing the size</w:t>
+      </w:r>
+    </w:p>
+    <w:p>
+      <w:pPr>
+        <w:pStyle w:val="ListParagraph"/>
+        <w:numPr>
+          <w:ilvl w:val="1"/>
+          <w:numId w:val="1"/>
+        </w:numPr>
+      </w:pPr>
+      <w:r>
+        <w:t xml:space="preserve">You can’t perform a set on an index that does not exist and does not have a value since the method does not insert, it just updates. </w:t>
+      </w:r>
+    </w:p>
+    <w:p>
+      <w:pPr>
+        <w:pStyle w:val="ListParagraph"/>
+        <w:numPr>
+          <w:ilvl w:val="0"/>
+          <w:numId w:val="1"/>
+        </w:numPr>
+      </w:pPr>
+      <w:proofErr w:type="spellStart"/>
+      <w:proofErr w:type="gramStart"/>
+      <w:r>
+        <w:t>isEmpty</w:t>
+      </w:r>
+      <w:proofErr w:type="spellEnd"/>
+      <w:r>
+        <w:t>(</w:t>
+      </w:r>
+      <w:proofErr w:type="gramEnd"/>
+      <w:r>
+        <w:t>) and size()</w:t>
+      </w:r>
+    </w:p>
+    <w:p>
+      <w:pPr>
+        <w:pStyle w:val="ListParagraph"/>
+        <w:numPr>
+          <w:ilvl w:val="1"/>
+          <w:numId w:val="1"/>
+        </w:numPr>
+      </w:pPr>
+      <w:r>
+        <w:t>understood</w:t>
+      </w:r>
+    </w:p>
+    <w:p>
+      <w:pPr>
+        <w:pStyle w:val="ListParagraph"/>
+        <w:numPr>
+          <w:ilvl w:val="0"/>
+          <w:numId w:val="1"/>
+        </w:numPr>
+      </w:pPr>
+      <w:proofErr w:type="gramStart"/>
+      <w:r>
+        <w:t>clear(</w:t>
+      </w:r>
+      <w:proofErr w:type="gramEnd"/>
+      <w:r>
+        <w:t>)</w:t>
+      </w:r>
+    </w:p>
+    <w:p>
+      <w:pPr>
+        <w:pStyle w:val="ListParagraph"/>
+        <w:numPr>
+          <w:ilvl w:val="1"/>
+          <w:numId w:val="1"/>
+        </w:numPr>
+      </w:pPr>
+      <w:r>
+        <w:t xml:space="preserve">provides an easy way to discard all </w:t>
+      </w:r>
+      <w:proofErr w:type="spellStart"/>
+      <w:r>
+        <w:t>elemnts</w:t>
+      </w:r>
+      <w:proofErr w:type="spellEnd"/>
+      <w:r>
+        <w:t xml:space="preserve"> of the </w:t>
+      </w:r>
+      <w:proofErr w:type="spellStart"/>
+      <w:r>
+        <w:t>ArrayList</w:t>
+      </w:r>
+      <w:proofErr w:type="spellEnd"/>
+    </w:p>
+    <w:p>
+      <w:pPr>
+        <w:pStyle w:val="ListParagraph"/>
+        <w:numPr>
+          <w:ilvl w:val="0"/>
+          <w:numId w:val="1"/>
+        </w:numPr>
+      </w:pPr>
+      <w:proofErr w:type="gramStart"/>
+      <w:r>
+        <w:t>contains(</w:t>
+      </w:r>
+      <w:proofErr w:type="gramEnd"/>
+      <w:r>
+        <w:t>)</w:t>
+      </w:r>
+    </w:p>
+    <w:p>
+      <w:pPr>
+        <w:pStyle w:val="ListParagraph"/>
+        <w:numPr>
+          <w:ilvl w:val="1"/>
+          <w:numId w:val="1"/>
+        </w:numPr>
+      </w:pPr>
+      <w:r>
+        <w:t xml:space="preserve">checks whether a certain value is in the </w:t>
+      </w:r>
+      <w:proofErr w:type="spellStart"/>
+      <w:r>
+        <w:t>arrayList</w:t>
+      </w:r>
+      <w:proofErr w:type="spellEnd"/>
+      <w:r>
+        <w:t xml:space="preserve">. </w:t>
+      </w:r>
+    </w:p>
+    <w:p>
+      <w:pPr>
+        <w:pStyle w:val="ListParagraph"/>
+        <w:numPr>
+          <w:ilvl w:val="1"/>
+          <w:numId w:val="1"/>
+        </w:numPr>
+      </w:pPr>
+      <w:r>
+        <w:t xml:space="preserve">Returns true if the array has what you are looking for </w:t>
+      </w:r>
+    </w:p>
+    <w:p>
+      <w:pPr>
+        <w:pStyle w:val="ListParagraph"/>
+        <w:numPr>
+          <w:ilvl w:val="0"/>
+          <w:numId w:val="1"/>
+        </w:numPr>
+      </w:pPr>
+      <w:proofErr w:type="gramStart"/>
+      <w:r>
+        <w:t>Equals(</w:t>
+      </w:r>
+      <w:proofErr w:type="gramEnd"/>
+      <w:r>
+        <w:t xml:space="preserve">) in </w:t>
+      </w:r>
+      <w:proofErr w:type="spellStart"/>
+      <w:r>
+        <w:t>arrayList</w:t>
+      </w:r>
+      <w:proofErr w:type="spellEnd"/>
+    </w:p>
+    <w:p>
+      <w:pPr>
+        <w:pStyle w:val="ListParagraph"/>
+        <w:numPr>
+          <w:ilvl w:val="1"/>
+          <w:numId w:val="1"/>
+        </w:numPr>
+      </w:pPr>
+      <w:proofErr w:type="spellStart"/>
+      <w:r>
+        <w:t>ArrayList</w:t>
+      </w:r>
+      <w:proofErr w:type="spellEnd"/>
+      <w:r>
+        <w:t xml:space="preserve"> has a custom implementation of </w:t>
+      </w:r>
+      <w:proofErr w:type="gramStart"/>
+      <w:r>
+        <w:t>equals(</w:t>
+      </w:r>
+      <w:proofErr w:type="gramEnd"/>
+      <w:r>
+        <w:t>) so you can compare two list to see if they contain the same elements in the same order</w:t>
+      </w:r>
+    </w:p>
+    <w:p>
+      <w:pPr>
+        <w:pStyle w:val="ListParagraph"/>
+        <w:numPr>
+          <w:ilvl w:val="0"/>
+          <w:numId w:val="1"/>
+        </w:numPr>
+      </w:pPr>
+      <w:r>
+        <w:t>Wrapper classes</w:t>
+      </w:r>
+    </w:p>
+    <w:p>
+      <w:pPr>
+        <w:pStyle w:val="ListParagraph"/>
+        <w:numPr>
+          <w:ilvl w:val="1"/>
+          <w:numId w:val="1"/>
+        </w:numPr>
+      </w:pPr>
+      <w:r>
+        <w:t xml:space="preserve">Here is a list of what you can also insert into an </w:t>
+      </w:r>
+      <w:proofErr w:type="spellStart"/>
+      <w:r>
+        <w:t>ArrayList</w:t>
+      </w:r>
+      <w:proofErr w:type="spellEnd"/>
+      <w:r>
+        <w:t xml:space="preserve">: </w:t>
+      </w:r>
+      <w:proofErr w:type="spellStart"/>
+      <w:proofErr w:type="gramStart"/>
+      <w:r>
+        <w:t>Boolean,Byte</w:t>
+      </w:r>
+      <w:proofErr w:type="gramEnd"/>
+      <w:r>
+        <w:t>,Short,Integer,Long,Float,Dobule,Character</w:t>
+      </w:r>
+      <w:proofErr w:type="spellEnd"/>
+    </w:p>
+    <w:p>
+      <w:pPr>
+        <w:pStyle w:val="ListParagraph"/>
+        <w:numPr>
+          <w:ilvl w:val="1"/>
+          <w:numId w:val="1"/>
+        </w:numPr>
+      </w:pPr>
+      <w:r>
+        <w:t xml:space="preserve">The wrapper classes also have a method that converts back to a primitive. You don’t need to know much about the constructors or </w:t>
+      </w:r>
+      <w:proofErr w:type="spellStart"/>
+      <w:proofErr w:type="gramStart"/>
+      <w:r>
+        <w:t>intValue</w:t>
+      </w:r>
+      <w:proofErr w:type="spellEnd"/>
+      <w:r>
+        <w:t>(</w:t>
+      </w:r>
+      <w:proofErr w:type="gramEnd"/>
+      <w:r>
+        <w:t xml:space="preserve">) </w:t>
+      </w:r>
+      <w:proofErr w:type="spellStart"/>
+      <w:r>
+        <w:t>tyoe</w:t>
+      </w:r>
+      <w:proofErr w:type="spellEnd"/>
+      <w:r>
+        <w:t xml:space="preserve"> methods for the example. </w:t>
+      </w:r>
+    </w:p>
+    <w:p>
+      <w:pPr>
+        <w:pStyle w:val="ListParagraph"/>
+        <w:numPr>
+          <w:ilvl w:val="1"/>
+          <w:numId w:val="1"/>
+        </w:numPr>
+      </w:pPr>
+      <w:proofErr w:type="spellStart"/>
+      <w:r>
+        <w:t>Int</w:t>
+      </w:r>
+      <w:proofErr w:type="spellEnd"/>
+      <w:r>
+        <w:t xml:space="preserve"> primitive = </w:t>
+      </w:r>
+      <w:proofErr w:type="spellStart"/>
+      <w:r>
+        <w:t>Integer.parseInt</w:t>
+      </w:r>
+      <w:proofErr w:type="spellEnd"/>
+      <w:r>
+        <w:t xml:space="preserve">(“23”); convert String to </w:t>
+      </w:r>
+      <w:proofErr w:type="spellStart"/>
+      <w:r>
+        <w:t>int</w:t>
+      </w:r>
+      <w:proofErr w:type="spellEnd"/>
+      <w:r>
+        <w:t xml:space="preserve"> primitive</w:t>
+      </w:r>
+    </w:p>
+    <w:p>
+      <w:pPr>
+        <w:pStyle w:val="ListParagraph"/>
+        <w:numPr>
+          <w:ilvl w:val="1"/>
+          <w:numId w:val="1"/>
+        </w:numPr>
+      </w:pPr>
+      <w:r>
+        <w:t xml:space="preserve">Integer wrapper = </w:t>
+      </w:r>
+      <w:proofErr w:type="spellStart"/>
+      <w:r>
+        <w:t>Integer.valueOf</w:t>
+      </w:r>
+      <w:proofErr w:type="spellEnd"/>
+      <w:r>
+        <w:t xml:space="preserve">(“234”); convert string to Integer wrapper class. </w:t>
+      </w:r>
+    </w:p>
+    <w:p>
+      <w:pPr>
+        <w:pStyle w:val="ListParagraph"/>
+        <w:numPr>
+          <w:ilvl w:val="1"/>
+          <w:numId w:val="1"/>
+        </w:numPr>
+      </w:pPr>
+      <w:r>
+        <w:t xml:space="preserve">Parse and value are not applicable for characters </w:t>
+      </w:r>
+    </w:p>
+    <w:p/>
+    <w:p>
+      <w:pPr>
+        <w:pStyle w:val="ListParagraph"/>
+        <w:numPr>
+          <w:ilvl w:val="0"/>
+          <w:numId w:val="1"/>
+        </w:numPr>
+      </w:pPr>
+      <w:proofErr w:type="spellStart"/>
+      <w:r>
+        <w:t>Autboxing</w:t>
+      </w:r>
+      <w:proofErr w:type="spellEnd"/>
+      <w:r>
+        <w:t>:</w:t>
+      </w:r>
+    </w:p>
+    <w:p>
+      <w:pPr>
+        <w:pStyle w:val="ListParagraph"/>
+        <w:numPr>
+          <w:ilvl w:val="1"/>
+          <w:numId w:val="1"/>
+        </w:numPr>
+      </w:pPr>
+      <w:r>
+        <w:t xml:space="preserve">Since Java 5, you can just type the primitive value and Java will convert it to the relevant wrapper class for you, this is called </w:t>
+      </w:r>
+      <w:proofErr w:type="spellStart"/>
+      <w:r>
+        <w:t>autoboxing</w:t>
+      </w:r>
+      <w:proofErr w:type="spellEnd"/>
+      <w:r>
+        <w:t xml:space="preserve"> </w:t>
+      </w:r>
+    </w:p>
+    <w:p>
+      <w:pPr>
+        <w:pStyle w:val="ListParagraph"/>
+        <w:numPr>
+          <w:ilvl w:val="1"/>
+          <w:numId w:val="1"/>
+        </w:numPr>
+      </w:pPr>
+      <w:r>
+        <w:t xml:space="preserve">List&lt;Double&gt; weights = new </w:t>
+      </w:r>
+      <w:proofErr w:type="spellStart"/>
+      <w:r>
+        <w:t>ArrayList</w:t>
+      </w:r>
+      <w:proofErr w:type="spellEnd"/>
+      <w:r>
+        <w:t>&lt;</w:t>
+      </w:r>
+      <w:proofErr w:type="gramStart"/>
+      <w:r>
+        <w:t>&gt;(</w:t>
+      </w:r>
+      <w:proofErr w:type="gramEnd"/>
+      <w:r>
+        <w:t>);</w:t>
+      </w:r>
+    </w:p>
+    <w:p>
+      <w:pPr>
+        <w:pStyle w:val="ListParagraph"/>
+        <w:numPr>
+          <w:ilvl w:val="1"/>
+          <w:numId w:val="1"/>
+        </w:numPr>
+      </w:pPr>
+      <w:proofErr w:type="spellStart"/>
+      <w:proofErr w:type="gramStart"/>
+      <w:r>
+        <w:t>Weights.add</w:t>
+      </w:r>
+      <w:proofErr w:type="spellEnd"/>
+      <w:r>
+        <w:t>(</w:t>
+      </w:r>
+      <w:proofErr w:type="gramEnd"/>
+      <w:r>
+        <w:t xml:space="preserve">50.5); //this </w:t>
+      </w:r>
+      <w:proofErr w:type="spellStart"/>
+      <w:r>
+        <w:t>autoboxes</w:t>
+      </w:r>
+      <w:proofErr w:type="spellEnd"/>
+      <w:r>
+        <w:t xml:space="preserve"> the double primitive into a Double objects </w:t>
+      </w:r>
+    </w:p>
+    <w:p>
+      <w:pPr>
+        <w:pStyle w:val="ListParagraph"/>
+        <w:numPr>
+          <w:ilvl w:val="1"/>
+          <w:numId w:val="1"/>
+        </w:numPr>
+      </w:pPr>
+      <w:r>
+        <w:t xml:space="preserve">Be careful when you call a remove method on </w:t>
+      </w:r>
+      <w:proofErr w:type="spellStart"/>
+      <w:r>
+        <w:t>int</w:t>
+      </w:r>
+      <w:proofErr w:type="spellEnd"/>
+      <w:r>
+        <w:t xml:space="preserve"> array list, remove method takes both </w:t>
+      </w:r>
+      <w:proofErr w:type="spellStart"/>
+      <w:r>
+        <w:t>int</w:t>
+      </w:r>
+      <w:proofErr w:type="spellEnd"/>
+      <w:r>
+        <w:t xml:space="preserve"> for index, but if you want to remove an actual number then you have to </w:t>
+      </w:r>
+      <w:proofErr w:type="spellStart"/>
+      <w:r>
+        <w:t>autobox</w:t>
+      </w:r>
+      <w:proofErr w:type="spellEnd"/>
+      <w:r>
+        <w:t xml:space="preserve"> it </w:t>
+      </w:r>
+    </w:p>
+    <w:p>
+      <w:pPr>
+        <w:pStyle w:val="ListParagraph"/>
+        <w:numPr>
+          <w:ilvl w:val="0"/>
+          <w:numId w:val="1"/>
+        </w:numPr>
+      </w:pPr>
+      <w:r>
+        <w:t>Converting between array and list:</w:t>
+      </w:r>
+    </w:p>
+    <w:p>
+      <w:pPr>
+        <w:pStyle w:val="ListParagraph"/>
+        <w:numPr>
+          <w:ilvl w:val="1"/>
+          <w:numId w:val="1"/>
+        </w:numPr>
+      </w:pPr>
+      <w:r>
+        <w:t>Examples using code</w:t>
+      </w:r>
+    </w:p>
+    <w:p>
+      <w:pPr>
+        <w:pStyle w:val="ListParagraph"/>
+        <w:numPr>
+          <w:ilvl w:val="1"/>
+          <w:numId w:val="1"/>
+        </w:numPr>
+      </w:pPr>
+      <w:r>
+        <w:t xml:space="preserve">Converting from an array to a List is more interesting. The original array and created array backed List are linked. When a change is made to one, it is available in the other. It is a fixed-size list and is also knows as a backed List because the array changes with it. </w:t>
+      </w:r>
+    </w:p>
+    <w:p>
+      <w:pPr>
+        <w:pStyle w:val="ListParagraph"/>
+        <w:numPr>
+          <w:ilvl w:val="0"/>
+          <w:numId w:val="1"/>
+        </w:numPr>
+      </w:pPr>
+      <w:proofErr w:type="gramStart"/>
+      <w:r>
+        <w:t>Sorting(</w:t>
+      </w:r>
+      <w:proofErr w:type="gramEnd"/>
+      <w:r>
+        <w:t>)</w:t>
+      </w:r>
+    </w:p>
+    <w:p>
+      <w:pPr>
+        <w:pStyle w:val="ListParagraph"/>
+        <w:numPr>
+          <w:ilvl w:val="1"/>
+          <w:numId w:val="1"/>
+        </w:numPr>
+      </w:pPr>
+      <w:r>
+        <w:t xml:space="preserve">You sort an </w:t>
+      </w:r>
+      <w:proofErr w:type="spellStart"/>
+      <w:r>
+        <w:t>arrayList</w:t>
+      </w:r>
+      <w:proofErr w:type="spellEnd"/>
+      <w:r>
+        <w:t xml:space="preserve"> using </w:t>
+      </w:r>
+      <w:proofErr w:type="spellStart"/>
+      <w:r>
+        <w:t>Collections.sort</w:t>
+      </w:r>
+      <w:proofErr w:type="spellEnd"/>
+      <w:r>
+        <w:t>(</w:t>
+      </w:r>
+      <w:proofErr w:type="spellStart"/>
+      <w:r>
+        <w:t>ArrayList</w:t>
+      </w:r>
+      <w:proofErr w:type="spellEnd"/>
+      <w:r>
+        <w:t>)</w:t>
+      </w:r>
+    </w:p>
+    <w:p>
+      <w:pPr>
+        <w:pStyle w:val="ListParagraph"/>
+        <w:numPr>
+          <w:ilvl w:val="0"/>
+          <w:numId w:val="1"/>
+        </w:numPr>
+      </w:pPr>
+      <w:r>
+        <w:t>Working with Dates and Times</w:t>
+      </w:r>
+    </w:p>
+    <w:p>
+      <w:pPr>
+        <w:pStyle w:val="ListParagraph"/>
+        <w:numPr>
+          <w:ilvl w:val="1"/>
+          <w:numId w:val="1"/>
+        </w:numPr>
+      </w:pPr>
+      <w:proofErr w:type="spellStart"/>
+      <w:r>
+        <w:t>LocalDate</w:t>
+      </w:r>
+      <w:proofErr w:type="spellEnd"/>
+      <w:r>
+        <w:t xml:space="preserve">: contains just a date – no time and no time zone. </w:t>
+      </w:r>
+    </w:p>
+    <w:p>
+      <w:pPr>
+        <w:pStyle w:val="ListParagraph"/>
+        <w:numPr>
+          <w:ilvl w:val="1"/>
+          <w:numId w:val="1"/>
+        </w:numPr>
+      </w:pPr>
+      <w:proofErr w:type="spellStart"/>
+      <w:r>
+        <w:t>LocalTime</w:t>
+      </w:r>
+      <w:proofErr w:type="spellEnd"/>
+      <w:r>
+        <w:t>: contains just time. No date and no time zone,</w:t>
+      </w:r>
+    </w:p>
+    <w:p>
+      <w:pPr>
+        <w:pStyle w:val="ListParagraph"/>
+        <w:numPr>
+          <w:ilvl w:val="1"/>
+          <w:numId w:val="1"/>
+        </w:numPr>
+      </w:pPr>
+      <w:proofErr w:type="spellStart"/>
+      <w:r>
+        <w:t>LocalDateTime</w:t>
+      </w:r>
+      <w:proofErr w:type="spellEnd"/>
+      <w:r>
+        <w:t xml:space="preserve">: contains both date and time but no time zone. </w:t>
+      </w:r>
+    </w:p>
+    <w:p>
+      <w:pPr>
+        <w:pStyle w:val="ListParagraph"/>
+        <w:numPr>
+          <w:ilvl w:val="1"/>
+          <w:numId w:val="1"/>
+        </w:numPr>
+      </w:pPr>
+      <w:r>
+        <w:t xml:space="preserve">Oracle recommends avoiding time ones unless you really need them. Try to act as if everyone is in the same time zone. </w:t>
+      </w:r>
+    </w:p>
+    <w:p>
+      <w:pPr>
+        <w:pStyle w:val="ListParagraph"/>
+        <w:numPr>
+          <w:ilvl w:val="1"/>
+          <w:numId w:val="1"/>
+        </w:numPr>
+      </w:pPr>
+      <w:r>
+        <w:t xml:space="preserve">Java tends to use a 24 </w:t>
+      </w:r>
+      <w:proofErr w:type="gramStart"/>
+      <w:r>
+        <w:t>hours</w:t>
+      </w:r>
+      <w:proofErr w:type="gramEnd"/>
+      <w:r>
+        <w:t xml:space="preserve"> clock</w:t>
+      </w:r>
+    </w:p>
+    <w:p>
+      <w:pPr>
+        <w:pStyle w:val="ListParagraph"/>
+        <w:numPr>
+          <w:ilvl w:val="1"/>
+          <w:numId w:val="1"/>
+        </w:numPr>
+      </w:pPr>
+      <w:r>
+        <w:t>When creating dates (</w:t>
+      </w:r>
+      <w:proofErr w:type="spellStart"/>
+      <w:proofErr w:type="gramStart"/>
+      <w:r>
+        <w:t>Year,Month</w:t>
+      </w:r>
+      <w:proofErr w:type="gramEnd"/>
+      <w:r>
+        <w:t>,day</w:t>
+      </w:r>
+      <w:proofErr w:type="spellEnd"/>
+      <w:r>
+        <w:t>) there are two formats: (</w:t>
+      </w:r>
+      <w:proofErr w:type="spellStart"/>
+      <w:r>
+        <w:t>int,int,int</w:t>
+      </w:r>
+      <w:proofErr w:type="spellEnd"/>
+      <w:r>
+        <w:t>) or (</w:t>
+      </w:r>
+      <w:proofErr w:type="spellStart"/>
+      <w:r>
+        <w:t>int,Month,int</w:t>
+      </w:r>
+      <w:proofErr w:type="spellEnd"/>
+      <w:r>
+        <w:t>)</w:t>
+      </w:r>
+    </w:p>
+    <w:p>
+      <w:pPr>
+        <w:pStyle w:val="ListParagraph"/>
+        <w:numPr>
+          <w:ilvl w:val="1"/>
+          <w:numId w:val="1"/>
+        </w:numPr>
+      </w:pPr>
+      <w:r>
+        <w:t xml:space="preserve">When creating </w:t>
+      </w:r>
+      <w:proofErr w:type="gramStart"/>
+      <w:r>
+        <w:t>time</w:t>
+      </w:r>
+      <w:proofErr w:type="gramEnd"/>
+      <w:r>
+        <w:t xml:space="preserve"> you can do hour, mint seconds, </w:t>
+      </w:r>
+      <w:proofErr w:type="spellStart"/>
+      <w:r>
+        <w:t>nanonseconds</w:t>
+      </w:r>
+      <w:proofErr w:type="spellEnd"/>
+    </w:p>
+    <w:p>
+      <w:pPr>
+        <w:pStyle w:val="ListParagraph"/>
+        <w:numPr>
+          <w:ilvl w:val="1"/>
+          <w:numId w:val="1"/>
+        </w:numPr>
+      </w:pPr>
+      <w:r>
+        <w:t xml:space="preserve">You can also combine date and time: </w:t>
+      </w:r>
+      <w:proofErr w:type="spellStart"/>
+      <w:proofErr w:type="gramStart"/>
+      <w:r>
+        <w:t>year,month</w:t>
+      </w:r>
+      <w:proofErr w:type="gramEnd"/>
+      <w:r>
+        <w:t>,day</w:t>
+      </w:r>
+      <w:proofErr w:type="spellEnd"/>
+      <w:r>
+        <w:t xml:space="preserve">, hour, minute, second, nanosecond </w:t>
+      </w:r>
+    </w:p>
+    <w:p>
+      <w:pPr>
+        <w:pStyle w:val="ListParagraph"/>
+        <w:numPr>
+          <w:ilvl w:val="1"/>
+          <w:numId w:val="1"/>
+        </w:numPr>
+      </w:pPr>
+      <w:r>
+        <w:t>We do not use constructors in local date and time because they are private and you are being used to use static</w:t>
+      </w:r>
+    </w:p>
+    <w:p>
+      <w:pPr>
+        <w:pStyle w:val="ListParagraph"/>
+        <w:numPr>
+          <w:ilvl w:val="0"/>
+          <w:numId w:val="1"/>
+        </w:numPr>
+      </w:pPr>
+      <w:r>
+        <w:t xml:space="preserve">Manipulating Dates and Times </w:t>
+      </w:r>
+    </w:p>
+    <w:p>
+      <w:pPr>
+        <w:pStyle w:val="ListParagraph"/>
+        <w:numPr>
+          <w:ilvl w:val="1"/>
+          <w:numId w:val="1"/>
+        </w:numPr>
+      </w:pPr>
+      <w:proofErr w:type="spellStart"/>
+      <w:r>
+        <w:t>Date.plusDays</w:t>
+      </w:r>
+      <w:proofErr w:type="spellEnd"/>
+      <w:r>
+        <w:t>(number of days)</w:t>
+      </w:r>
+    </w:p>
+    <w:p>
+      <w:pPr>
+        <w:pStyle w:val="ListParagraph"/>
+        <w:numPr>
+          <w:ilvl w:val="1"/>
+          <w:numId w:val="1"/>
+        </w:numPr>
+      </w:pPr>
+      <w:proofErr w:type="spellStart"/>
+      <w:r>
+        <w:t>Date.plusWeeks</w:t>
+      </w:r>
+      <w:proofErr w:type="spellEnd"/>
+      <w:r>
+        <w:t>(number of weeks)</w:t>
+      </w:r>
+    </w:p>
+    <w:p>
+      <w:pPr>
+        <w:pStyle w:val="ListParagraph"/>
+        <w:numPr>
+          <w:ilvl w:val="1"/>
+          <w:numId w:val="1"/>
+        </w:numPr>
+      </w:pPr>
+      <w:proofErr w:type="spellStart"/>
+      <w:r>
+        <w:t>Date.plusMonth</w:t>
+      </w:r>
+      <w:proofErr w:type="spellEnd"/>
+      <w:r>
+        <w:t xml:space="preserve">(number of months) </w:t>
+      </w:r>
+    </w:p>
+    <w:p>
+      <w:pPr>
+        <w:pStyle w:val="ListParagraph"/>
+        <w:numPr>
+          <w:ilvl w:val="1"/>
+          <w:numId w:val="1"/>
+        </w:numPr>
+      </w:pPr>
+      <w:proofErr w:type="spellStart"/>
+      <w:r>
+        <w:t>Dates.plusYears</w:t>
+      </w:r>
+      <w:proofErr w:type="spellEnd"/>
+      <w:r>
+        <w:t>(number of years)</w:t>
+      </w:r>
+    </w:p>
+    <w:p>
+      <w:pPr>
+        <w:pStyle w:val="ListParagraph"/>
+        <w:numPr>
+          <w:ilvl w:val="1"/>
+          <w:numId w:val="1"/>
+        </w:numPr>
+      </w:pPr>
+      <w:r>
+        <w:t>You can also go backwards just replaces plus with minus</w:t>
+      </w:r>
+    </w:p>
+    <w:p>
+      <w:pPr>
+        <w:pStyle w:val="ListParagraph"/>
+        <w:numPr>
+          <w:ilvl w:val="0"/>
+          <w:numId w:val="1"/>
+        </w:numPr>
+      </w:pPr>
+      <w:r>
+        <w:t>Working with Periods</w:t>
+      </w:r>
+    </w:p>
+    <w:p>
+      <w:pPr>
+        <w:pStyle w:val="ListParagraph"/>
+        <w:numPr>
+          <w:ilvl w:val="1"/>
+          <w:numId w:val="1"/>
+        </w:numPr>
+      </w:pPr>
+      <w:r>
+        <w:t>To check if a one date is before the other use the following method date1.isBefore(date2)</w:t>
+      </w:r>
+    </w:p>
+    <w:p>
+      <w:pPr>
+        <w:pStyle w:val="ListParagraph"/>
+        <w:numPr>
+          <w:ilvl w:val="1"/>
+          <w:numId w:val="1"/>
+        </w:numPr>
+      </w:pPr>
+      <w:r>
+        <w:t xml:space="preserve">Java </w:t>
+      </w:r>
+      <w:proofErr w:type="spellStart"/>
+      <w:r>
+        <w:t>jas</w:t>
+      </w:r>
+      <w:proofErr w:type="spellEnd"/>
+      <w:r>
+        <w:t xml:space="preserve"> a Period class that you can use to increment by months. </w:t>
+      </w:r>
+    </w:p>
+    <w:p>
+      <w:pPr>
+        <w:pStyle w:val="ListParagraph"/>
+        <w:numPr>
+          <w:ilvl w:val="1"/>
+          <w:numId w:val="1"/>
+        </w:numPr>
+      </w:pPr>
+      <w:r>
+        <w:t xml:space="preserve">Period </w:t>
+      </w:r>
+      <w:proofErr w:type="spellStart"/>
+      <w:r>
+        <w:t>period</w:t>
+      </w:r>
+      <w:proofErr w:type="spellEnd"/>
+      <w:r>
+        <w:t xml:space="preserve"> = </w:t>
+      </w:r>
+      <w:proofErr w:type="spellStart"/>
+      <w:r>
+        <w:t>Period.ofMonths</w:t>
+      </w:r>
+      <w:proofErr w:type="spellEnd"/>
+      <w:r>
+        <w:t xml:space="preserve">(1); //create a period </w:t>
+      </w:r>
+    </w:p>
+    <w:p>
+      <w:pPr>
+        <w:pStyle w:val="ListParagraph"/>
+        <w:numPr>
+          <w:ilvl w:val="1"/>
+          <w:numId w:val="1"/>
+        </w:numPr>
+      </w:pPr>
+      <w:proofErr w:type="spellStart"/>
+      <w:r>
+        <w:t>Date.plus</w:t>
+      </w:r>
+      <w:proofErr w:type="spellEnd"/>
+      <w:r>
+        <w:t>(period)</w:t>
+      </w:r>
+    </w:p>
+    <w:p>
+      <w:pPr>
+        <w:pStyle w:val="ListParagraph"/>
+        <w:numPr>
+          <w:ilvl w:val="1"/>
+          <w:numId w:val="1"/>
+        </w:numPr>
+      </w:pPr>
+      <w:r>
+        <w:t xml:space="preserve">You can create different types of </w:t>
+      </w:r>
+      <w:proofErr w:type="spellStart"/>
+      <w:r>
+        <w:t>peridos</w:t>
+      </w:r>
+      <w:proofErr w:type="spellEnd"/>
+    </w:p>
+    <w:p>
+      <w:pPr>
+        <w:pStyle w:val="ListParagraph"/>
+        <w:numPr>
+          <w:ilvl w:val="2"/>
+          <w:numId w:val="1"/>
+        </w:numPr>
+      </w:pPr>
+      <w:proofErr w:type="spellStart"/>
+      <w:r>
+        <w:t>Period.ofYears</w:t>
+      </w:r>
+      <w:proofErr w:type="spellEnd"/>
+      <w:r>
+        <w:t>(1)</w:t>
+      </w:r>
+    </w:p>
+    <w:p>
+      <w:pPr>
+        <w:pStyle w:val="ListParagraph"/>
+        <w:numPr>
+          <w:ilvl w:val="2"/>
+          <w:numId w:val="1"/>
+        </w:numPr>
+      </w:pPr>
+      <w:proofErr w:type="spellStart"/>
+      <w:r>
+        <w:t>Period.ofMonths</w:t>
+      </w:r>
+      <w:proofErr w:type="spellEnd"/>
+      <w:r>
+        <w:t>(3)</w:t>
+      </w:r>
+    </w:p>
+    <w:p>
+      <w:pPr>
+        <w:pStyle w:val="ListParagraph"/>
+        <w:numPr>
+          <w:ilvl w:val="2"/>
+          <w:numId w:val="1"/>
+        </w:numPr>
+      </w:pPr>
+      <w:proofErr w:type="spellStart"/>
+      <w:r>
+        <w:t>Period.ofWeeks</w:t>
+      </w:r>
+      <w:proofErr w:type="spellEnd"/>
+      <w:r>
+        <w:t>(3);</w:t>
+      </w:r>
+    </w:p>
+    <w:p>
+      <w:pPr>
+        <w:pStyle w:val="ListParagraph"/>
+        <w:numPr>
+          <w:ilvl w:val="2"/>
+          <w:numId w:val="1"/>
+        </w:numPr>
+      </w:pPr>
+      <w:proofErr w:type="spellStart"/>
+      <w:r>
+        <w:t>Period.ofDays</w:t>
+      </w:r>
+      <w:proofErr w:type="spellEnd"/>
+      <w:r>
+        <w:t>(2)</w:t>
+      </w:r>
+    </w:p>
+    <w:p>
+      <w:pPr>
+        <w:pStyle w:val="ListParagraph"/>
+        <w:numPr>
+          <w:ilvl w:val="2"/>
+          <w:numId w:val="1"/>
+        </w:numPr>
+      </w:pPr>
+      <w:proofErr w:type="spellStart"/>
+      <w:r>
+        <w:t>Period.of</w:t>
+      </w:r>
+      <w:proofErr w:type="spellEnd"/>
+      <w:r>
+        <w:t xml:space="preserve">(1,0,7) every year and 7 </w:t>
+      </w:r>
+      <w:proofErr w:type="gramStart"/>
+      <w:r>
+        <w:t>days  --</w:t>
+      </w:r>
+      <w:proofErr w:type="gramEnd"/>
+      <w:r>
+        <w:t xml:space="preserve"> y, </w:t>
+      </w:r>
+      <w:proofErr w:type="spellStart"/>
+      <w:r>
+        <w:t>month,days</w:t>
+      </w:r>
+      <w:proofErr w:type="spellEnd"/>
+    </w:p>
+    <w:p>
+      <w:pPr>
+        <w:pStyle w:val="ListParagraph"/>
+        <w:numPr>
+          <w:ilvl w:val="1"/>
+          <w:numId w:val="1"/>
+        </w:numPr>
+      </w:pPr>
+      <w:r>
+        <w:t xml:space="preserve">You </w:t>
+      </w:r>
+      <w:proofErr w:type="spellStart"/>
+      <w:r>
+        <w:t>can not</w:t>
+      </w:r>
+      <w:proofErr w:type="spellEnd"/>
+      <w:r>
+        <w:t xml:space="preserve"> chain methods when creating a period. When you do chain while creating a period only the last method is used. </w:t>
+      </w:r>
+    </w:p>
+    <w:p>
+      <w:pPr>
+        <w:pStyle w:val="ListParagraph"/>
+        <w:numPr>
+          <w:ilvl w:val="0"/>
+          <w:numId w:val="1"/>
+        </w:numPr>
+      </w:pPr>
+      <w:r>
+        <w:t>Formatting Dates and Times:</w:t>
+      </w:r>
+    </w:p>
+    <w:p>
+      <w:pPr>
+        <w:pStyle w:val="ListParagraph"/>
+        <w:numPr>
+          <w:ilvl w:val="1"/>
+          <w:numId w:val="1"/>
+        </w:numPr>
+      </w:pPr>
+      <w:proofErr w:type="spellStart"/>
+      <w:r>
+        <w:t>LcaoDAte</w:t>
+      </w:r>
+      <w:proofErr w:type="spellEnd"/>
+      <w:r>
+        <w:t xml:space="preserve"> date = </w:t>
+      </w:r>
+      <w:proofErr w:type="spellStart"/>
+      <w:r>
+        <w:t>LocalDate.of</w:t>
+      </w:r>
+      <w:proofErr w:type="spellEnd"/>
+      <w:r>
+        <w:t>(</w:t>
+      </w:r>
+      <w:proofErr w:type="gramStart"/>
+      <w:r>
+        <w:t>2020,Month.January</w:t>
+      </w:r>
+      <w:proofErr w:type="gramEnd"/>
+      <w:r>
+        <w:t>,20)</w:t>
+      </w:r>
+    </w:p>
+    <w:p>
+      <w:pPr>
+        <w:pStyle w:val="ListParagraph"/>
+        <w:numPr>
+          <w:ilvl w:val="1"/>
+          <w:numId w:val="1"/>
+        </w:numPr>
+      </w:pPr>
+      <w:proofErr w:type="spellStart"/>
+      <w:proofErr w:type="gramStart"/>
+      <w:r>
+        <w:t>getDayofWeek</w:t>
+      </w:r>
+      <w:proofErr w:type="spellEnd"/>
+      <w:r>
+        <w:t>(</w:t>
+      </w:r>
+      <w:proofErr w:type="gramEnd"/>
+      <w:r>
+        <w:t xml:space="preserve">) </w:t>
+      </w:r>
+      <w:proofErr w:type="spellStart"/>
+      <w:r>
+        <w:t>Monday,Tuesday</w:t>
+      </w:r>
+      <w:proofErr w:type="spellEnd"/>
+      <w:r>
+        <w:t xml:space="preserve"> </w:t>
+      </w:r>
+      <w:proofErr w:type="spellStart"/>
+      <w:r>
+        <w:t>date.getMonth</w:t>
+      </w:r>
+      <w:proofErr w:type="spellEnd"/>
+      <w:r>
+        <w:t xml:space="preserve">, </w:t>
+      </w:r>
+      <w:proofErr w:type="spellStart"/>
+      <w:r>
+        <w:t>date.getYear</w:t>
+      </w:r>
+      <w:proofErr w:type="spellEnd"/>
+      <w:r>
+        <w:t xml:space="preserve">() </w:t>
+      </w:r>
+      <w:proofErr w:type="spellStart"/>
+      <w:r>
+        <w:t>date.getDayOfYear</w:t>
+      </w:r>
+      <w:proofErr w:type="spellEnd"/>
+      <w:r>
+        <w:t>()</w:t>
+      </w:r>
+    </w:p>
+    <w:p>
+      <w:pPr>
+        <w:pStyle w:val="ListParagraph"/>
+        <w:numPr>
+          <w:ilvl w:val="1"/>
+          <w:numId w:val="1"/>
+        </w:numPr>
+      </w:pPr>
+      <w:r>
+        <w:t>there are two types of date format short and medium</w:t>
+      </w:r>
+    </w:p>
+    <w:p>
+      <w:pPr>
+        <w:pStyle w:val="ListParagraph"/>
+        <w:numPr>
+          <w:ilvl w:val="0"/>
+          <w:numId w:val="1"/>
+        </w:numPr>
+      </w:pPr>
+      <w:r>
+        <w:t>Parsing Dates and Times:</w:t>
+      </w:r>
+    </w:p>
+    <w:p>
+      <w:pPr>
+        <w:pStyle w:val="ListParagraph"/>
+        <w:numPr>
+          <w:ilvl w:val="1"/>
+          <w:numId w:val="1"/>
+        </w:numPr>
+      </w:pPr>
+      <w:proofErr w:type="spellStart"/>
+      <w:r>
+        <w:lastRenderedPageBreak/>
+        <w:t>DateTimeFormatter</w:t>
+      </w:r>
+      <w:proofErr w:type="spellEnd"/>
+      <w:r>
+        <w:t xml:space="preserve"> f = </w:t>
+      </w:r>
+      <w:proofErr w:type="spellStart"/>
+      <w:r>
+        <w:t>DateTimeFormatter.ofPattern</w:t>
+      </w:r>
+      <w:proofErr w:type="spellEnd"/>
+      <w:r>
+        <w:t xml:space="preserve">(“MM </w:t>
+      </w:r>
+      <w:proofErr w:type="spellStart"/>
+      <w:r>
+        <w:t>dd</w:t>
+      </w:r>
+      <w:proofErr w:type="spellEnd"/>
+      <w:r>
+        <w:t xml:space="preserve"> </w:t>
+      </w:r>
+      <w:proofErr w:type="spellStart"/>
+      <w:r>
+        <w:t>yyyy</w:t>
+      </w:r>
+      <w:proofErr w:type="spellEnd"/>
+      <w:r>
+        <w:t>”)</w:t>
+      </w:r>
+    </w:p>
+    <w:p>
+      <w:pPr>
+        <w:pStyle w:val="ListParagraph"/>
+        <w:numPr>
+          <w:ilvl w:val="1"/>
+          <w:numId w:val="1"/>
+        </w:numPr>
+      </w:pPr>
+      <w:proofErr w:type="spellStart"/>
+      <w:r>
+        <w:t>Loc</w:t>
+      </w:r>
       <w:bookmarkStart w:id="0" w:name="_GoBack"/>
       <w:bookmarkEnd w:id="0"/>
+      <w:r>
+        <w:t>alDate</w:t>
+      </w:r>
+      <w:proofErr w:type="spellEnd"/>
+      <w:r>
+        <w:t xml:space="preserve"> date = </w:t>
+      </w:r>
+      <w:proofErr w:type="spellStart"/>
+      <w:r>
+        <w:t>LocalDate.parse</w:t>
+      </w:r>
+      <w:proofErr w:type="spellEnd"/>
+      <w:r>
+        <w:t>(“01 02 2015, f);</w:t>
+      </w:r>
+    </w:p>
+    <w:p>
+      <w:pPr>
+        <w:pStyle w:val="ListParagraph"/>
+        <w:numPr>
+          <w:ilvl w:val="1"/>
+          <w:numId w:val="1"/>
+        </w:numPr>
+      </w:pPr>
+      <w:proofErr w:type="spellStart"/>
+      <w:r>
+        <w:t>LocalTime</w:t>
+      </w:r>
+      <w:proofErr w:type="spellEnd"/>
+      <w:r>
+        <w:t xml:space="preserve"> time = </w:t>
+      </w:r>
+      <w:proofErr w:type="spellStart"/>
+      <w:r>
+        <w:t>LocalTime.parse</w:t>
+      </w:r>
+      <w:proofErr w:type="spellEnd"/>
+      <w:r>
+        <w:t>(“11:22”);</w:t>
+      </w:r>
+    </w:p>
+    <w:p>
+      <w:pPr>
+        <w:pStyle w:val="ListParagraph"/>
+        <w:numPr>
+          <w:ilvl w:val="1"/>
+          <w:numId w:val="1"/>
+        </w:numPr>
+      </w:pPr>
     </w:p>
     <w:p/>
     <w:p/>
@@ -895,7 +3560,7 @@
   <w:abstractNum w:abstractNumId="0" w15:restartNumberingAfterBreak="0">
     <w:nsid w:val="6FF42069"/>
     <w:multiLevelType w:val="hybridMultilevel"/>
-    <w:tmpl w:val="7FEE540A"/>
+    <w:tmpl w:val="1F986E12"/>
     <w:lvl w:ilvl="0" w:tplc="04090001">
       <w:start w:val="1"/>
       <w:numFmt w:val="bullet"/>

</xml_diff>